<commit_message>
Adding: -Q04 Tags Cardio Folder: --Q04 Requirements.docx --Q04 Text.docx
</commit_message>
<xml_diff>
--- a/L01 Intro to HTML and CSS/L01 Exercises.docx
+++ b/L01 Intro to HTML and CSS/L01 Exercises.docx
@@ -336,7 +336,7 @@
       </w:pPr>
       <w:r>
         <w:pict w14:anchorId="6A2E8FD2">
-          <v:rect id="_x0000_i1033" style="width:0;height:3pt" o:hralign="center" o:hrstd="t" o:hrnoshade="t" o:hr="t" fillcolor="#24292e" stroked="f"/>
+          <v:rect id="_x0000_i1026" style="width:0;height:3pt" o:hralign="center" o:hrstd="t" o:hrnoshade="t" o:hr="t" fillcolor="#24292e" stroked="f"/>
         </w:pict>
       </w:r>
     </w:p>
@@ -1578,7 +1578,7 @@
       </w:pPr>
       <w:r>
         <w:pict w14:anchorId="2900819A">
-          <v:rect id="_x0000_i1035" style="width:0;height:3pt" o:hralign="center" o:hrstd="t" o:hrnoshade="t" o:hr="t" fillcolor="#24292e" stroked="f"/>
+          <v:rect id="_x0000_i1027" style="width:0;height:3pt" o:hralign="center" o:hrstd="t" o:hrnoshade="t" o:hr="t" fillcolor="#24292e" stroked="f"/>
         </w:pict>
       </w:r>
     </w:p>
@@ -1897,15 +1897,397 @@
     </w:p>
     <w:p>
       <w:r>
-        <w:t xml:space="preserve">Text: </w:t>
-      </w:r>
-      <w:r>
-        <w:t xml:space="preserve">Egyptian Mau Egyptian Maus are a small- to medium-sized short-haired cat breed. Along with the Bahraini Dilmun cat, they are one of the few naturally spotted breeds of domesticated cat. The spots of the Mau occur on only the tips of the hairs of its coat. It is considered to be a rare breed. The breed conformation is described as "a balance between the compactness of a Burmese and the slim elegance </w:t>
+        <w:t xml:space="preserve">Text: Egyptian Mau Egyptian Maus are a small- to medium-sized short-haired cat breed. Along with the Bahraini Dilmun cat, they are one of the few naturally spotted breeds of domesticated cat. The spots of the Mau occur on only the tips of the hairs of its coat. It is considered to be a rare breed. The breed conformation is described as "a balance between the compactness of a Burmese and the slim elegance </w:t>
       </w:r>
       <w:r>
         <w:lastRenderedPageBreak/>
         <w:t>of a Siamese. Its medium-length body is muscular, with the hind legs longer than the front, giving the Mau the appearance of standing on tiptoes when upright."</w:t>
       </w:r>
+    </w:p>
+    <w:p/>
+    <w:p>
+      <w:pPr>
+        <w:pStyle w:val="Heading1"/>
+        <w:pBdr>
+          <w:bottom w:val="single" w:sz="6" w:space="4" w:color="EAECEF"/>
+        </w:pBdr>
+        <w:shd w:val="clear" w:color="auto" w:fill="FFFFFF"/>
+        <w:spacing w:after="240" w:afterAutospacing="0"/>
+        <w:rPr>
+          <w:rFonts w:ascii="Segoe UI" w:hAnsi="Segoe UI" w:cs="Segoe UI"/>
+          <w:color w:val="24292E"/>
+        </w:rPr>
+      </w:pPr>
+      <w:r>
+        <w:rPr>
+          <w:rFonts w:ascii="Segoe UI" w:hAnsi="Segoe UI" w:cs="Segoe UI"/>
+          <w:color w:val="24292E"/>
+        </w:rPr>
+        <w:t>04 - Tags Cardio - Lists</w:t>
+      </w:r>
+    </w:p>
+    <w:p>
+      <w:pPr>
+        <w:spacing w:before="360" w:after="360"/>
+        <w:rPr>
+          <w:rFonts w:ascii="Times New Roman" w:hAnsi="Times New Roman" w:cs="Times New Roman"/>
+        </w:rPr>
+      </w:pPr>
+      <w:r>
+        <w:pict w14:anchorId="3F507B3C">
+          <v:rect id="_x0000_i1028" style="width:0;height:3pt" o:hralign="center" o:hrstd="t" o:hrnoshade="t" o:hr="t" fillcolor="#24292e" stroked="f"/>
+        </w:pict>
+      </w:r>
+    </w:p>
+    <w:p>
+      <w:pPr>
+        <w:pStyle w:val="NormalWeb"/>
+        <w:shd w:val="clear" w:color="auto" w:fill="FFFFFF"/>
+        <w:spacing w:before="0" w:beforeAutospacing="0" w:after="240" w:afterAutospacing="0"/>
+        <w:rPr>
+          <w:rFonts w:ascii="Segoe UI" w:hAnsi="Segoe UI" w:cs="Segoe UI"/>
+          <w:color w:val="24292E"/>
+        </w:rPr>
+      </w:pPr>
+      <w:r>
+        <w:rPr>
+          <w:rFonts w:ascii="Segoe UI" w:hAnsi="Segoe UI" w:cs="Segoe UI"/>
+          <w:color w:val="24292E"/>
+        </w:rPr>
+        <w:t>Problems for in-class lab for the </w:t>
+      </w:r>
+      <w:hyperlink r:id="rId11" w:history="1">
+        <w:r>
+          <w:rPr>
+            <w:rStyle w:val="Hyperlink"/>
+            <w:rFonts w:ascii="Segoe UI" w:hAnsi="Segoe UI" w:cs="Segoe UI"/>
+            <w:color w:val="0366D6"/>
+            <w:u w:val="none"/>
+          </w:rPr>
+          <w:t>“Web Fundamentals - HTML 5”</w:t>
+        </w:r>
+      </w:hyperlink>
+      <w:r>
+        <w:rPr>
+          <w:rFonts w:ascii="Segoe UI" w:hAnsi="Segoe UI" w:cs="Segoe UI"/>
+          <w:color w:val="24292E"/>
+        </w:rPr>
+        <w:t> course @ </w:t>
+      </w:r>
+      <w:r>
+        <w:rPr>
+          <w:rStyle w:val="Strong"/>
+          <w:rFonts w:ascii="Segoe UI" w:hAnsi="Segoe UI" w:cs="Segoe UI"/>
+          <w:color w:val="24292E"/>
+        </w:rPr>
+        <w:t>SoftUni</w:t>
+      </w:r>
+      <w:r>
+        <w:rPr>
+          <w:rFonts w:ascii="Segoe UI" w:hAnsi="Segoe UI" w:cs="Segoe UI"/>
+          <w:color w:val="24292E"/>
+        </w:rPr>
+        <w:t>.</w:t>
+      </w:r>
+    </w:p>
+    <w:p>
+      <w:pPr>
+        <w:pStyle w:val="NormalWeb"/>
+        <w:shd w:val="clear" w:color="auto" w:fill="FFFFFF"/>
+        <w:spacing w:before="0" w:beforeAutospacing="0" w:after="240" w:afterAutospacing="0"/>
+        <w:rPr>
+          <w:rFonts w:ascii="Segoe UI" w:hAnsi="Segoe UI" w:cs="Segoe UI"/>
+          <w:color w:val="24292E"/>
+        </w:rPr>
+      </w:pPr>
+      <w:r>
+        <w:rPr>
+          <w:rFonts w:ascii="Segoe UI" w:hAnsi="Segoe UI" w:cs="Segoe UI"/>
+          <w:color w:val="24292E"/>
+        </w:rPr>
+        <w:t>Submit your solutions in the </w:t>
+      </w:r>
+      <w:hyperlink r:id="rId12" w:history="1">
+        <w:r>
+          <w:rPr>
+            <w:rStyle w:val="Hyperlink"/>
+            <w:rFonts w:ascii="Segoe UI" w:hAnsi="Segoe UI" w:cs="Segoe UI"/>
+            <w:color w:val="0366D6"/>
+            <w:u w:val="none"/>
+          </w:rPr>
+          <w:t>SoftUni Judge System</w:t>
+        </w:r>
+      </w:hyperlink>
+      <w:r>
+        <w:rPr>
+          <w:rFonts w:ascii="Segoe UI" w:hAnsi="Segoe UI" w:cs="Segoe UI"/>
+          <w:color w:val="24292E"/>
+        </w:rPr>
+        <w:t>.</w:t>
+      </w:r>
+    </w:p>
+    <w:p>
+      <w:pPr>
+        <w:pStyle w:val="Heading2"/>
+        <w:pBdr>
+          <w:bottom w:val="single" w:sz="6" w:space="4" w:color="EAECEF"/>
+        </w:pBdr>
+        <w:shd w:val="clear" w:color="auto" w:fill="FFFFFF"/>
+        <w:spacing w:before="360" w:beforeAutospacing="0" w:after="240" w:afterAutospacing="0"/>
+        <w:rPr>
+          <w:rFonts w:ascii="Segoe UI" w:hAnsi="Segoe UI" w:cs="Segoe UI"/>
+          <w:color w:val="24292E"/>
+        </w:rPr>
+      </w:pPr>
+      <w:r>
+        <w:rPr>
+          <w:rFonts w:ascii="Segoe UI" w:hAnsi="Segoe UI" w:cs="Segoe UI"/>
+          <w:color w:val="24292E"/>
+        </w:rPr>
+        <w:t>Constraints</w:t>
+      </w:r>
+    </w:p>
+    <w:p>
+      <w:pPr>
+        <w:numPr>
+          <w:ilvl w:val="0"/>
+          <w:numId w:val="4"/>
+        </w:numPr>
+        <w:shd w:val="clear" w:color="auto" w:fill="FFFFFF"/>
+        <w:spacing w:before="100" w:beforeAutospacing="1" w:after="100" w:afterAutospacing="1" w:line="240" w:lineRule="auto"/>
+        <w:rPr>
+          <w:rFonts w:ascii="Segoe UI" w:hAnsi="Segoe UI" w:cs="Segoe UI"/>
+          <w:color w:val="24292E"/>
+        </w:rPr>
+      </w:pPr>
+      <w:r>
+        <w:rPr>
+          <w:rFonts w:ascii="Segoe UI" w:hAnsi="Segoe UI" w:cs="Segoe UI"/>
+          <w:color w:val="24292E"/>
+        </w:rPr>
+        <w:t>Change the document </w:t>
+      </w:r>
+      <w:r>
+        <w:rPr>
+          <w:rStyle w:val="Strong"/>
+          <w:rFonts w:ascii="Segoe UI" w:hAnsi="Segoe UI" w:cs="Segoe UI"/>
+          <w:color w:val="24292E"/>
+        </w:rPr>
+        <w:t>title</w:t>
+      </w:r>
+      <w:r>
+        <w:rPr>
+          <w:rFonts w:ascii="Segoe UI" w:hAnsi="Segoe UI" w:cs="Segoe UI"/>
+          <w:color w:val="24292E"/>
+        </w:rPr>
+        <w:t> to </w:t>
+      </w:r>
+      <w:r>
+        <w:rPr>
+          <w:rStyle w:val="Emphasis"/>
+          <w:rFonts w:ascii="Segoe UI" w:hAnsi="Segoe UI" w:cs="Segoe UI"/>
+          <w:color w:val="24292E"/>
+        </w:rPr>
+        <w:t>Lists</w:t>
+      </w:r>
+    </w:p>
+    <w:p>
+      <w:pPr>
+        <w:numPr>
+          <w:ilvl w:val="0"/>
+          <w:numId w:val="4"/>
+        </w:numPr>
+        <w:shd w:val="clear" w:color="auto" w:fill="FFFFFF"/>
+        <w:spacing w:before="60" w:after="100" w:afterAutospacing="1" w:line="240" w:lineRule="auto"/>
+        <w:rPr>
+          <w:rFonts w:ascii="Segoe UI" w:hAnsi="Segoe UI" w:cs="Segoe UI"/>
+          <w:color w:val="24292E"/>
+        </w:rPr>
+      </w:pPr>
+      <w:r>
+        <w:rPr>
+          <w:rFonts w:ascii="Segoe UI" w:hAnsi="Segoe UI" w:cs="Segoe UI"/>
+          <w:color w:val="24292E"/>
+        </w:rPr>
+        <w:t>Add section with two articles inside (for each list)</w:t>
+      </w:r>
+    </w:p>
+    <w:p>
+      <w:pPr>
+        <w:numPr>
+          <w:ilvl w:val="0"/>
+          <w:numId w:val="4"/>
+        </w:numPr>
+        <w:shd w:val="clear" w:color="auto" w:fill="FFFFFF"/>
+        <w:spacing w:before="60" w:after="100" w:afterAutospacing="1" w:line="240" w:lineRule="auto"/>
+        <w:rPr>
+          <w:rFonts w:ascii="Segoe UI" w:hAnsi="Segoe UI" w:cs="Segoe UI"/>
+          <w:color w:val="24292E"/>
+        </w:rPr>
+      </w:pPr>
+      <w:r>
+        <w:rPr>
+          <w:rFonts w:ascii="Segoe UI" w:hAnsi="Segoe UI" w:cs="Segoe UI"/>
+          <w:color w:val="24292E"/>
+        </w:rPr>
+        <w:t>Each article must have a </w:t>
+      </w:r>
+      <w:r>
+        <w:rPr>
+          <w:rStyle w:val="Strong"/>
+          <w:rFonts w:ascii="Segoe UI" w:hAnsi="Segoe UI" w:cs="Segoe UI"/>
+          <w:color w:val="24292E"/>
+        </w:rPr>
+        <w:t>h2</w:t>
+      </w:r>
+      <w:r>
+        <w:rPr>
+          <w:rFonts w:ascii="Segoe UI" w:hAnsi="Segoe UI" w:cs="Segoe UI"/>
+          <w:color w:val="24292E"/>
+        </w:rPr>
+        <w:t> heading</w:t>
+      </w:r>
+    </w:p>
+    <w:p>
+      <w:pPr>
+        <w:numPr>
+          <w:ilvl w:val="0"/>
+          <w:numId w:val="4"/>
+        </w:numPr>
+        <w:shd w:val="clear" w:color="auto" w:fill="FFFFFF"/>
+        <w:spacing w:before="60" w:after="100" w:afterAutospacing="1" w:line="240" w:lineRule="auto"/>
+        <w:rPr>
+          <w:rFonts w:ascii="Segoe UI" w:hAnsi="Segoe UI" w:cs="Segoe UI"/>
+          <w:color w:val="24292E"/>
+        </w:rPr>
+      </w:pPr>
+      <w:r>
+        <w:rPr>
+          <w:rFonts w:ascii="Segoe UI" w:hAnsi="Segoe UI" w:cs="Segoe UI"/>
+          <w:color w:val="24292E"/>
+        </w:rPr>
+        <w:t>Use </w:t>
+      </w:r>
+      <w:r>
+        <w:rPr>
+          <w:rStyle w:val="Strong"/>
+          <w:rFonts w:ascii="Segoe UI" w:hAnsi="Segoe UI" w:cs="Segoe UI"/>
+          <w:color w:val="24292E"/>
+        </w:rPr>
+        <w:t>ul</w:t>
+      </w:r>
+      <w:r>
+        <w:rPr>
+          <w:rFonts w:ascii="Segoe UI" w:hAnsi="Segoe UI" w:cs="Segoe UI"/>
+          <w:color w:val="24292E"/>
+        </w:rPr>
+        <w:t> for unordered list</w:t>
+      </w:r>
+    </w:p>
+    <w:p>
+      <w:pPr>
+        <w:numPr>
+          <w:ilvl w:val="1"/>
+          <w:numId w:val="4"/>
+        </w:numPr>
+        <w:shd w:val="clear" w:color="auto" w:fill="FFFFFF"/>
+        <w:spacing w:before="100" w:beforeAutospacing="1" w:after="100" w:afterAutospacing="1" w:line="240" w:lineRule="auto"/>
+        <w:rPr>
+          <w:rFonts w:ascii="Segoe UI" w:hAnsi="Segoe UI" w:cs="Segoe UI"/>
+          <w:color w:val="24292E"/>
+        </w:rPr>
+      </w:pPr>
+      <w:r>
+        <w:rPr>
+          <w:rFonts w:ascii="Segoe UI" w:hAnsi="Segoe UI" w:cs="Segoe UI"/>
+          <w:color w:val="24292E"/>
+        </w:rPr>
+        <w:t>Add four list items</w:t>
+      </w:r>
+    </w:p>
+    <w:p>
+      <w:pPr>
+        <w:numPr>
+          <w:ilvl w:val="0"/>
+          <w:numId w:val="4"/>
+        </w:numPr>
+        <w:shd w:val="clear" w:color="auto" w:fill="FFFFFF"/>
+        <w:spacing w:before="60" w:after="100" w:afterAutospacing="1" w:line="240" w:lineRule="auto"/>
+        <w:rPr>
+          <w:rFonts w:ascii="Segoe UI" w:hAnsi="Segoe UI" w:cs="Segoe UI"/>
+          <w:color w:val="24292E"/>
+        </w:rPr>
+      </w:pPr>
+      <w:r>
+        <w:rPr>
+          <w:rFonts w:ascii="Segoe UI" w:hAnsi="Segoe UI" w:cs="Segoe UI"/>
+          <w:color w:val="24292E"/>
+        </w:rPr>
+        <w:t>Use </w:t>
+      </w:r>
+      <w:proofErr w:type="spellStart"/>
+      <w:r>
+        <w:rPr>
+          <w:rStyle w:val="Strong"/>
+          <w:rFonts w:ascii="Segoe UI" w:hAnsi="Segoe UI" w:cs="Segoe UI"/>
+          <w:color w:val="24292E"/>
+        </w:rPr>
+        <w:t>ol</w:t>
+      </w:r>
+      <w:proofErr w:type="spellEnd"/>
+      <w:r>
+        <w:rPr>
+          <w:rStyle w:val="Strong"/>
+          <w:rFonts w:ascii="Segoe UI" w:hAnsi="Segoe UI" w:cs="Segoe UI"/>
+          <w:color w:val="24292E"/>
+        </w:rPr>
+        <w:t xml:space="preserve"> reversed</w:t>
+      </w:r>
+      <w:r>
+        <w:rPr>
+          <w:rFonts w:ascii="Segoe UI" w:hAnsi="Segoe UI" w:cs="Segoe UI"/>
+          <w:color w:val="24292E"/>
+        </w:rPr>
+        <w:t> for ordered reversed list</w:t>
+      </w:r>
+    </w:p>
+    <w:p>
+      <w:pPr>
+        <w:numPr>
+          <w:ilvl w:val="1"/>
+          <w:numId w:val="4"/>
+        </w:numPr>
+        <w:shd w:val="clear" w:color="auto" w:fill="FFFFFF"/>
+        <w:spacing w:before="100" w:beforeAutospacing="1" w:after="100" w:afterAutospacing="1" w:line="240" w:lineRule="auto"/>
+        <w:rPr>
+          <w:rFonts w:ascii="Segoe UI" w:hAnsi="Segoe UI" w:cs="Segoe UI"/>
+          <w:color w:val="24292E"/>
+        </w:rPr>
+      </w:pPr>
+      <w:r>
+        <w:rPr>
+          <w:rFonts w:ascii="Segoe UI" w:hAnsi="Segoe UI" w:cs="Segoe UI"/>
+          <w:color w:val="24292E"/>
+        </w:rPr>
+        <w:t>Add three </w:t>
+      </w:r>
+      <w:r>
+        <w:rPr>
+          <w:rStyle w:val="Strong"/>
+          <w:rFonts w:ascii="Segoe UI" w:hAnsi="Segoe UI" w:cs="Segoe UI"/>
+          <w:color w:val="24292E"/>
+        </w:rPr>
+        <w:t>list</w:t>
+      </w:r>
+      <w:r>
+        <w:rPr>
+          <w:rFonts w:ascii="Segoe UI" w:hAnsi="Segoe UI" w:cs="Segoe UI"/>
+          <w:color w:val="24292E"/>
+        </w:rPr>
+        <w:t> items</w:t>
+      </w:r>
+    </w:p>
+    <w:p>
       <w:bookmarkStart w:id="0" w:name="_GoBack"/>
       <w:bookmarkEnd w:id="0"/>
     </w:p>
@@ -2220,6 +2602,155 @@
     </w:lvl>
   </w:abstractNum>
   <w:abstractNum w:abstractNumId="2" w15:restartNumberingAfterBreak="0">
+    <w:nsid w:val="53E37A64"/>
+    <w:multiLevelType w:val="multilevel"/>
+    <w:tmpl w:val="1F844DF8"/>
+    <w:lvl w:ilvl="0">
+      <w:start w:val="1"/>
+      <w:numFmt w:val="bullet"/>
+      <w:lvlText w:val=""/>
+      <w:lvlJc w:val="left"/>
+      <w:pPr>
+        <w:tabs>
+          <w:tab w:val="num" w:pos="720"/>
+        </w:tabs>
+        <w:ind w:left="720" w:hanging="360"/>
+      </w:pPr>
+      <w:rPr>
+        <w:rFonts w:ascii="Symbol" w:hAnsi="Symbol" w:hint="default"/>
+        <w:sz w:val="20"/>
+      </w:rPr>
+    </w:lvl>
+    <w:lvl w:ilvl="1">
+      <w:start w:val="1"/>
+      <w:numFmt w:val="bullet"/>
+      <w:lvlText w:val="o"/>
+      <w:lvlJc w:val="left"/>
+      <w:pPr>
+        <w:tabs>
+          <w:tab w:val="num" w:pos="1440"/>
+        </w:tabs>
+        <w:ind w:left="1440" w:hanging="360"/>
+      </w:pPr>
+      <w:rPr>
+        <w:rFonts w:ascii="Courier New" w:hAnsi="Courier New" w:hint="default"/>
+        <w:sz w:val="20"/>
+      </w:rPr>
+    </w:lvl>
+    <w:lvl w:ilvl="2" w:tentative="1">
+      <w:start w:val="1"/>
+      <w:numFmt w:val="bullet"/>
+      <w:lvlText w:val=""/>
+      <w:lvlJc w:val="left"/>
+      <w:pPr>
+        <w:tabs>
+          <w:tab w:val="num" w:pos="2160"/>
+        </w:tabs>
+        <w:ind w:left="2160" w:hanging="360"/>
+      </w:pPr>
+      <w:rPr>
+        <w:rFonts w:ascii="Wingdings" w:hAnsi="Wingdings" w:hint="default"/>
+        <w:sz w:val="20"/>
+      </w:rPr>
+    </w:lvl>
+    <w:lvl w:ilvl="3" w:tentative="1">
+      <w:start w:val="1"/>
+      <w:numFmt w:val="bullet"/>
+      <w:lvlText w:val=""/>
+      <w:lvlJc w:val="left"/>
+      <w:pPr>
+        <w:tabs>
+          <w:tab w:val="num" w:pos="2880"/>
+        </w:tabs>
+        <w:ind w:left="2880" w:hanging="360"/>
+      </w:pPr>
+      <w:rPr>
+        <w:rFonts w:ascii="Wingdings" w:hAnsi="Wingdings" w:hint="default"/>
+        <w:sz w:val="20"/>
+      </w:rPr>
+    </w:lvl>
+    <w:lvl w:ilvl="4" w:tentative="1">
+      <w:start w:val="1"/>
+      <w:numFmt w:val="bullet"/>
+      <w:lvlText w:val=""/>
+      <w:lvlJc w:val="left"/>
+      <w:pPr>
+        <w:tabs>
+          <w:tab w:val="num" w:pos="3600"/>
+        </w:tabs>
+        <w:ind w:left="3600" w:hanging="360"/>
+      </w:pPr>
+      <w:rPr>
+        <w:rFonts w:ascii="Wingdings" w:hAnsi="Wingdings" w:hint="default"/>
+        <w:sz w:val="20"/>
+      </w:rPr>
+    </w:lvl>
+    <w:lvl w:ilvl="5" w:tentative="1">
+      <w:start w:val="1"/>
+      <w:numFmt w:val="bullet"/>
+      <w:lvlText w:val=""/>
+      <w:lvlJc w:val="left"/>
+      <w:pPr>
+        <w:tabs>
+          <w:tab w:val="num" w:pos="4320"/>
+        </w:tabs>
+        <w:ind w:left="4320" w:hanging="360"/>
+      </w:pPr>
+      <w:rPr>
+        <w:rFonts w:ascii="Wingdings" w:hAnsi="Wingdings" w:hint="default"/>
+        <w:sz w:val="20"/>
+      </w:rPr>
+    </w:lvl>
+    <w:lvl w:ilvl="6" w:tentative="1">
+      <w:start w:val="1"/>
+      <w:numFmt w:val="bullet"/>
+      <w:lvlText w:val=""/>
+      <w:lvlJc w:val="left"/>
+      <w:pPr>
+        <w:tabs>
+          <w:tab w:val="num" w:pos="5040"/>
+        </w:tabs>
+        <w:ind w:left="5040" w:hanging="360"/>
+      </w:pPr>
+      <w:rPr>
+        <w:rFonts w:ascii="Wingdings" w:hAnsi="Wingdings" w:hint="default"/>
+        <w:sz w:val="20"/>
+      </w:rPr>
+    </w:lvl>
+    <w:lvl w:ilvl="7" w:tentative="1">
+      <w:start w:val="1"/>
+      <w:numFmt w:val="bullet"/>
+      <w:lvlText w:val=""/>
+      <w:lvlJc w:val="left"/>
+      <w:pPr>
+        <w:tabs>
+          <w:tab w:val="num" w:pos="5760"/>
+        </w:tabs>
+        <w:ind w:left="5760" w:hanging="360"/>
+      </w:pPr>
+      <w:rPr>
+        <w:rFonts w:ascii="Wingdings" w:hAnsi="Wingdings" w:hint="default"/>
+        <w:sz w:val="20"/>
+      </w:rPr>
+    </w:lvl>
+    <w:lvl w:ilvl="8" w:tentative="1">
+      <w:start w:val="1"/>
+      <w:numFmt w:val="bullet"/>
+      <w:lvlText w:val=""/>
+      <w:lvlJc w:val="left"/>
+      <w:pPr>
+        <w:tabs>
+          <w:tab w:val="num" w:pos="6480"/>
+        </w:tabs>
+        <w:ind w:left="6480" w:hanging="360"/>
+      </w:pPr>
+      <w:rPr>
+        <w:rFonts w:ascii="Wingdings" w:hAnsi="Wingdings" w:hint="default"/>
+        <w:sz w:val="20"/>
+      </w:rPr>
+    </w:lvl>
+  </w:abstractNum>
+  <w:abstractNum w:abstractNumId="3" w15:restartNumberingAfterBreak="0">
     <w:nsid w:val="7054096D"/>
     <w:multiLevelType w:val="multilevel"/>
     <w:tmpl w:val="81B8E380"/>
@@ -2372,10 +2903,13 @@
     <w:abstractNumId w:val="0"/>
   </w:num>
   <w:num w:numId="2">
-    <w:abstractNumId w:val="2"/>
+    <w:abstractNumId w:val="3"/>
   </w:num>
   <w:num w:numId="3">
     <w:abstractNumId w:val="1"/>
+  </w:num>
+  <w:num w:numId="4">
+    <w:abstractNumId w:val="2"/>
   </w:num>
 </w:numbering>
 </file>
@@ -2503,6 +3037,7 @@
     <w:lsdException w:name="HTML Sample" w:semiHidden="1" w:unhideWhenUsed="1"/>
     <w:lsdException w:name="HTML Typewriter" w:semiHidden="1" w:unhideWhenUsed="1"/>
     <w:lsdException w:name="HTML Variable" w:semiHidden="1" w:unhideWhenUsed="1"/>
+    <w:lsdException w:name="Normal Table" w:semiHidden="1" w:unhideWhenUsed="1"/>
     <w:lsdException w:name="annotation subject" w:semiHidden="1" w:unhideWhenUsed="1"/>
     <w:lsdException w:name="No List" w:semiHidden="1" w:unhideWhenUsed="1"/>
     <w:lsdException w:name="Outline List 1" w:semiHidden="1" w:unhideWhenUsed="1"/>
@@ -2549,8 +3084,10 @@
     <w:lsdException w:name="Table Subtle 2" w:semiHidden="1" w:unhideWhenUsed="1"/>
     <w:lsdException w:name="Table Web 1" w:semiHidden="1" w:unhideWhenUsed="1"/>
     <w:lsdException w:name="Table Web 2" w:semiHidden="1" w:unhideWhenUsed="1"/>
+    <w:lsdException w:name="Table Web 3" w:semiHidden="1" w:unhideWhenUsed="1"/>
     <w:lsdException w:name="Balloon Text" w:semiHidden="1" w:unhideWhenUsed="1"/>
     <w:lsdException w:name="Table Grid" w:uiPriority="39"/>
+    <w:lsdException w:name="Table Theme" w:semiHidden="1" w:unhideWhenUsed="1"/>
     <w:lsdException w:name="Placeholder Text" w:semiHidden="1"/>
     <w:lsdException w:name="No Spacing" w:uiPriority="1" w:qFormat="1"/>
     <w:lsdException w:name="Light Shading" w:uiPriority="60"/>

</xml_diff>

<commit_message>
Adding: -Folder for Q05 Nested Lists/Q05 Requirements.docx -Q05 Requirements Updating: -L01 Exercises.docx with Q05
</commit_message>
<xml_diff>
--- a/L01 Intro to HTML and CSS/L01 Exercises.docx
+++ b/L01 Intro to HTML and CSS/L01 Exercises.docx
@@ -599,7 +599,6 @@
         </w:rPr>
         <w:t> and </w:t>
       </w:r>
-      <w:proofErr w:type="spellStart"/>
       <w:r>
         <w:rPr>
           <w:rStyle w:val="Strong"/>
@@ -608,7 +607,6 @@
         </w:rPr>
         <w:t>em</w:t>
       </w:r>
-      <w:proofErr w:type="spellEnd"/>
       <w:r>
         <w:rPr>
           <w:rFonts w:ascii="Segoe UI" w:hAnsi="Segoe UI" w:cs="Segoe UI"/>
@@ -1510,39 +1508,8 @@
                 <w:sz w:val="18"/>
                 <w:szCs w:val="18"/>
               </w:rPr>
-              <w:t xml:space="preserve">Author: </w:t>
+              <w:t>Author: Jhon Devis</w:t>
             </w:r>
-            <w:proofErr w:type="spellStart"/>
-            <w:r>
-              <w:rPr>
-                <w:rFonts w:ascii="Consolas" w:eastAsia="Times New Roman" w:hAnsi="Consolas" w:cs="Segoe UI"/>
-                <w:color w:val="24292E"/>
-                <w:sz w:val="18"/>
-                <w:szCs w:val="18"/>
-              </w:rPr>
-              <w:t>Jhon</w:t>
-            </w:r>
-            <w:proofErr w:type="spellEnd"/>
-            <w:r>
-              <w:rPr>
-                <w:rFonts w:ascii="Consolas" w:eastAsia="Times New Roman" w:hAnsi="Consolas" w:cs="Segoe UI"/>
-                <w:color w:val="24292E"/>
-                <w:sz w:val="18"/>
-                <w:szCs w:val="18"/>
-              </w:rPr>
-              <w:t xml:space="preserve"> </w:t>
-            </w:r>
-            <w:proofErr w:type="spellStart"/>
-            <w:r>
-              <w:rPr>
-                <w:rFonts w:ascii="Consolas" w:eastAsia="Times New Roman" w:hAnsi="Consolas" w:cs="Segoe UI"/>
-                <w:color w:val="24292E"/>
-                <w:sz w:val="18"/>
-                <w:szCs w:val="18"/>
-              </w:rPr>
-              <w:t>Devis</w:t>
-            </w:r>
-            <w:proofErr w:type="spellEnd"/>
           </w:p>
         </w:tc>
       </w:tr>
@@ -1877,7 +1844,6 @@
         </w:rPr>
         <w:t>Use </w:t>
       </w:r>
-      <w:proofErr w:type="spellStart"/>
       <w:r>
         <w:rPr>
           <w:rStyle w:val="Strong"/>
@@ -1886,7 +1852,6 @@
         </w:rPr>
         <w:t>img</w:t>
       </w:r>
-      <w:proofErr w:type="spellEnd"/>
       <w:r>
         <w:rPr>
           <w:rFonts w:ascii="Segoe UI" w:hAnsi="Segoe UI" w:cs="Segoe UI"/>
@@ -2225,23 +2190,13 @@
         </w:rPr>
         <w:t>Use </w:t>
       </w:r>
-      <w:proofErr w:type="spellStart"/>
       <w:r>
         <w:rPr>
           <w:rStyle w:val="Strong"/>
           <w:rFonts w:ascii="Segoe UI" w:hAnsi="Segoe UI" w:cs="Segoe UI"/>
           <w:color w:val="24292E"/>
         </w:rPr>
-        <w:t>ol</w:t>
-      </w:r>
-      <w:proofErr w:type="spellEnd"/>
-      <w:r>
-        <w:rPr>
-          <w:rStyle w:val="Strong"/>
-          <w:rFonts w:ascii="Segoe UI" w:hAnsi="Segoe UI" w:cs="Segoe UI"/>
-          <w:color w:val="24292E"/>
-        </w:rPr>
-        <w:t xml:space="preserve"> reversed</w:t>
+        <w:t>ol reversed</w:t>
       </w:r>
       <w:r>
         <w:rPr>
@@ -2288,6 +2243,328 @@
       </w:r>
     </w:p>
     <w:p>
+      <w:pPr>
+        <w:pStyle w:val="Heading1"/>
+        <w:pBdr>
+          <w:bottom w:val="single" w:sz="6" w:space="4" w:color="EAECEF"/>
+        </w:pBdr>
+        <w:shd w:val="clear" w:color="auto" w:fill="FFFFFF"/>
+        <w:spacing w:after="240" w:afterAutospacing="0"/>
+        <w:rPr>
+          <w:rFonts w:ascii="Segoe UI" w:hAnsi="Segoe UI" w:cs="Segoe UI"/>
+          <w:color w:val="24292E"/>
+        </w:rPr>
+      </w:pPr>
+      <w:r>
+        <w:rPr>
+          <w:rFonts w:ascii="Segoe UI" w:hAnsi="Segoe UI" w:cs="Segoe UI"/>
+          <w:color w:val="24292E"/>
+        </w:rPr>
+        <w:t>05 - Tags Cardio - Nested Lists</w:t>
+      </w:r>
+    </w:p>
+    <w:p>
+      <w:pPr>
+        <w:spacing w:before="360" w:after="360"/>
+        <w:rPr>
+          <w:rFonts w:ascii="Times New Roman" w:hAnsi="Times New Roman" w:cs="Times New Roman"/>
+        </w:rPr>
+      </w:pPr>
+      <w:r>
+        <w:pict w14:anchorId="5AA088BB">
+          <v:rect id="_x0000_i1029" style="width:0;height:3pt" o:hralign="center" o:hrstd="t" o:hrnoshade="t" o:hr="t" fillcolor="#24292e" stroked="f"/>
+        </w:pict>
+      </w:r>
+    </w:p>
+    <w:p>
+      <w:pPr>
+        <w:pStyle w:val="NormalWeb"/>
+        <w:shd w:val="clear" w:color="auto" w:fill="FFFFFF"/>
+        <w:spacing w:before="0" w:beforeAutospacing="0" w:after="240" w:afterAutospacing="0"/>
+        <w:rPr>
+          <w:rFonts w:ascii="Segoe UI" w:hAnsi="Segoe UI" w:cs="Segoe UI"/>
+          <w:color w:val="24292E"/>
+        </w:rPr>
+      </w:pPr>
+      <w:r>
+        <w:rPr>
+          <w:rFonts w:ascii="Segoe UI" w:hAnsi="Segoe UI" w:cs="Segoe UI"/>
+          <w:color w:val="24292E"/>
+        </w:rPr>
+        <w:t>Problems for in-class lab for the </w:t>
+      </w:r>
+      <w:hyperlink r:id="rId13" w:history="1">
+        <w:r>
+          <w:rPr>
+            <w:rStyle w:val="Hyperlink"/>
+            <w:rFonts w:ascii="Segoe UI" w:hAnsi="Segoe UI" w:cs="Segoe UI"/>
+            <w:color w:val="0366D6"/>
+            <w:u w:val="none"/>
+          </w:rPr>
+          <w:t>“Web Fundamentals - HTML 5”</w:t>
+        </w:r>
+      </w:hyperlink>
+      <w:r>
+        <w:rPr>
+          <w:rFonts w:ascii="Segoe UI" w:hAnsi="Segoe UI" w:cs="Segoe UI"/>
+          <w:color w:val="24292E"/>
+        </w:rPr>
+        <w:t> course @ </w:t>
+      </w:r>
+      <w:r>
+        <w:rPr>
+          <w:rStyle w:val="Strong"/>
+          <w:rFonts w:ascii="Segoe UI" w:hAnsi="Segoe UI" w:cs="Segoe UI"/>
+          <w:color w:val="24292E"/>
+        </w:rPr>
+        <w:t>SoftUni</w:t>
+      </w:r>
+      <w:r>
+        <w:rPr>
+          <w:rFonts w:ascii="Segoe UI" w:hAnsi="Segoe UI" w:cs="Segoe UI"/>
+          <w:color w:val="24292E"/>
+        </w:rPr>
+        <w:t>.</w:t>
+      </w:r>
+    </w:p>
+    <w:p>
+      <w:pPr>
+        <w:pStyle w:val="NormalWeb"/>
+        <w:shd w:val="clear" w:color="auto" w:fill="FFFFFF"/>
+        <w:spacing w:before="0" w:beforeAutospacing="0" w:after="240" w:afterAutospacing="0"/>
+        <w:rPr>
+          <w:rFonts w:ascii="Segoe UI" w:hAnsi="Segoe UI" w:cs="Segoe UI"/>
+          <w:color w:val="24292E"/>
+        </w:rPr>
+      </w:pPr>
+      <w:r>
+        <w:rPr>
+          <w:rFonts w:ascii="Segoe UI" w:hAnsi="Segoe UI" w:cs="Segoe UI"/>
+          <w:color w:val="24292E"/>
+        </w:rPr>
+        <w:t>Submit your solutions in the </w:t>
+      </w:r>
+      <w:hyperlink r:id="rId14" w:history="1">
+        <w:r>
+          <w:rPr>
+            <w:rStyle w:val="Hyperlink"/>
+            <w:rFonts w:ascii="Segoe UI" w:hAnsi="Segoe UI" w:cs="Segoe UI"/>
+            <w:color w:val="0366D6"/>
+            <w:u w:val="none"/>
+          </w:rPr>
+          <w:t>SoftUni Judge System</w:t>
+        </w:r>
+      </w:hyperlink>
+      <w:r>
+        <w:rPr>
+          <w:rFonts w:ascii="Segoe UI" w:hAnsi="Segoe UI" w:cs="Segoe UI"/>
+          <w:color w:val="24292E"/>
+        </w:rPr>
+        <w:t>.</w:t>
+      </w:r>
+    </w:p>
+    <w:p>
+      <w:pPr>
+        <w:pStyle w:val="Heading2"/>
+        <w:pBdr>
+          <w:bottom w:val="single" w:sz="6" w:space="4" w:color="EAECEF"/>
+        </w:pBdr>
+        <w:shd w:val="clear" w:color="auto" w:fill="FFFFFF"/>
+        <w:spacing w:before="360" w:beforeAutospacing="0" w:after="240" w:afterAutospacing="0"/>
+        <w:rPr>
+          <w:rFonts w:ascii="Segoe UI" w:hAnsi="Segoe UI" w:cs="Segoe UI"/>
+          <w:color w:val="24292E"/>
+        </w:rPr>
+      </w:pPr>
+      <w:r>
+        <w:rPr>
+          <w:rFonts w:ascii="Segoe UI" w:hAnsi="Segoe UI" w:cs="Segoe UI"/>
+          <w:color w:val="24292E"/>
+        </w:rPr>
+        <w:t>Constraints</w:t>
+      </w:r>
+    </w:p>
+    <w:p>
+      <w:pPr>
+        <w:numPr>
+          <w:ilvl w:val="0"/>
+          <w:numId w:val="5"/>
+        </w:numPr>
+        <w:shd w:val="clear" w:color="auto" w:fill="FFFFFF"/>
+        <w:spacing w:before="100" w:beforeAutospacing="1" w:after="100" w:afterAutospacing="1" w:line="240" w:lineRule="auto"/>
+        <w:rPr>
+          <w:rFonts w:ascii="Segoe UI" w:hAnsi="Segoe UI" w:cs="Segoe UI"/>
+          <w:color w:val="24292E"/>
+        </w:rPr>
+      </w:pPr>
+      <w:r>
+        <w:rPr>
+          <w:rFonts w:ascii="Segoe UI" w:hAnsi="Segoe UI" w:cs="Segoe UI"/>
+          <w:color w:val="24292E"/>
+        </w:rPr>
+        <w:t>Change the document </w:t>
+      </w:r>
+      <w:r>
+        <w:rPr>
+          <w:rStyle w:val="Strong"/>
+          <w:rFonts w:ascii="Segoe UI" w:hAnsi="Segoe UI" w:cs="Segoe UI"/>
+          <w:color w:val="24292E"/>
+        </w:rPr>
+        <w:t>title</w:t>
+      </w:r>
+      <w:r>
+        <w:rPr>
+          <w:rFonts w:ascii="Segoe UI" w:hAnsi="Segoe UI" w:cs="Segoe UI"/>
+          <w:color w:val="24292E"/>
+        </w:rPr>
+        <w:t> to </w:t>
+      </w:r>
+      <w:r>
+        <w:rPr>
+          <w:rStyle w:val="Emphasis"/>
+          <w:rFonts w:ascii="Segoe UI" w:hAnsi="Segoe UI" w:cs="Segoe UI"/>
+          <w:color w:val="24292E"/>
+        </w:rPr>
+        <w:t>Nested Lists</w:t>
+      </w:r>
+    </w:p>
+    <w:p>
+      <w:pPr>
+        <w:numPr>
+          <w:ilvl w:val="0"/>
+          <w:numId w:val="5"/>
+        </w:numPr>
+        <w:shd w:val="clear" w:color="auto" w:fill="FFFFFF"/>
+        <w:spacing w:before="60" w:after="100" w:afterAutospacing="1" w:line="240" w:lineRule="auto"/>
+        <w:rPr>
+          <w:rFonts w:ascii="Segoe UI" w:hAnsi="Segoe UI" w:cs="Segoe UI"/>
+          <w:color w:val="24292E"/>
+        </w:rPr>
+      </w:pPr>
+      <w:r>
+        <w:rPr>
+          <w:rFonts w:ascii="Segoe UI" w:hAnsi="Segoe UI" w:cs="Segoe UI"/>
+          <w:color w:val="24292E"/>
+        </w:rPr>
+        <w:t>Use </w:t>
+      </w:r>
+      <w:r>
+        <w:rPr>
+          <w:rStyle w:val="Strong"/>
+          <w:rFonts w:ascii="Segoe UI" w:hAnsi="Segoe UI" w:cs="Segoe UI"/>
+          <w:color w:val="24292E"/>
+        </w:rPr>
+        <w:t>h2</w:t>
+      </w:r>
+      <w:r>
+        <w:rPr>
+          <w:rFonts w:ascii="Segoe UI" w:hAnsi="Segoe UI" w:cs="Segoe UI"/>
+          <w:color w:val="24292E"/>
+        </w:rPr>
+        <w:t> tag for heading</w:t>
+      </w:r>
+    </w:p>
+    <w:p>
+      <w:pPr>
+        <w:numPr>
+          <w:ilvl w:val="0"/>
+          <w:numId w:val="5"/>
+        </w:numPr>
+        <w:shd w:val="clear" w:color="auto" w:fill="FFFFFF"/>
+        <w:spacing w:before="60" w:after="100" w:afterAutospacing="1" w:line="240" w:lineRule="auto"/>
+        <w:rPr>
+          <w:rFonts w:ascii="Segoe UI" w:hAnsi="Segoe UI" w:cs="Segoe UI"/>
+          <w:color w:val="24292E"/>
+        </w:rPr>
+      </w:pPr>
+      <w:r>
+        <w:rPr>
+          <w:rFonts w:ascii="Segoe UI" w:hAnsi="Segoe UI" w:cs="Segoe UI"/>
+          <w:color w:val="24292E"/>
+        </w:rPr>
+        <w:t>Use different types for </w:t>
+      </w:r>
+      <w:r>
+        <w:rPr>
+          <w:rStyle w:val="Strong"/>
+          <w:rFonts w:ascii="Segoe UI" w:hAnsi="Segoe UI" w:cs="Segoe UI"/>
+          <w:color w:val="24292E"/>
+        </w:rPr>
+        <w:t>ordered</w:t>
+      </w:r>
+      <w:r>
+        <w:rPr>
+          <w:rFonts w:ascii="Segoe UI" w:hAnsi="Segoe UI" w:cs="Segoe UI"/>
+          <w:color w:val="24292E"/>
+        </w:rPr>
+        <w:t> and </w:t>
+      </w:r>
+      <w:r>
+        <w:rPr>
+          <w:rStyle w:val="Strong"/>
+          <w:rFonts w:ascii="Segoe UI" w:hAnsi="Segoe UI" w:cs="Segoe UI"/>
+          <w:color w:val="24292E"/>
+        </w:rPr>
+        <w:t>unordered</w:t>
+      </w:r>
+      <w:r>
+        <w:rPr>
+          <w:rFonts w:ascii="Segoe UI" w:hAnsi="Segoe UI" w:cs="Segoe UI"/>
+          <w:color w:val="24292E"/>
+        </w:rPr>
+        <w:t> lists</w:t>
+      </w:r>
+    </w:p>
+    <w:p>
+      <w:pPr>
+        <w:numPr>
+          <w:ilvl w:val="0"/>
+          <w:numId w:val="5"/>
+        </w:numPr>
+        <w:shd w:val="clear" w:color="auto" w:fill="FFFFFF"/>
+        <w:spacing w:before="60" w:after="100" w:afterAutospacing="1" w:line="240" w:lineRule="auto"/>
+        <w:rPr>
+          <w:rFonts w:ascii="Segoe UI" w:hAnsi="Segoe UI" w:cs="Segoe UI"/>
+          <w:color w:val="24292E"/>
+        </w:rPr>
+      </w:pPr>
+      <w:r>
+        <w:rPr>
+          <w:rFonts w:ascii="Segoe UI" w:hAnsi="Segoe UI" w:cs="Segoe UI"/>
+          <w:color w:val="24292E"/>
+        </w:rPr>
+        <w:t>See the screenshot and use different type attribute as </w:t>
+      </w:r>
+      <w:r>
+        <w:rPr>
+          <w:rStyle w:val="Strong"/>
+          <w:rFonts w:ascii="Segoe UI" w:hAnsi="Segoe UI" w:cs="Segoe UI"/>
+          <w:color w:val="24292E"/>
+        </w:rPr>
+        <w:t>circle</w:t>
+      </w:r>
+      <w:r>
+        <w:rPr>
+          <w:rFonts w:ascii="Segoe UI" w:hAnsi="Segoe UI" w:cs="Segoe UI"/>
+          <w:color w:val="24292E"/>
+        </w:rPr>
+        <w:t>, </w:t>
+      </w:r>
+      <w:r>
+        <w:rPr>
+          <w:rStyle w:val="Strong"/>
+          <w:rFonts w:ascii="Segoe UI" w:hAnsi="Segoe UI" w:cs="Segoe UI"/>
+          <w:color w:val="24292E"/>
+        </w:rPr>
+        <w:t>disc</w:t>
+      </w:r>
+      <w:r>
+        <w:rPr>
+          <w:rFonts w:ascii="Segoe UI" w:hAnsi="Segoe UI" w:cs="Segoe UI"/>
+          <w:color w:val="24292E"/>
+        </w:rPr>
+        <w:t> etc.</w:t>
+      </w:r>
       <w:bookmarkStart w:id="0" w:name="_GoBack"/>
       <w:bookmarkEnd w:id="0"/>
     </w:p>
@@ -2453,6 +2730,155 @@
     </w:lvl>
   </w:abstractNum>
   <w:abstractNum w:abstractNumId="1" w15:restartNumberingAfterBreak="0">
+    <w:nsid w:val="0FFD1286"/>
+    <w:multiLevelType w:val="multilevel"/>
+    <w:tmpl w:val="C32E55A4"/>
+    <w:lvl w:ilvl="0">
+      <w:start w:val="1"/>
+      <w:numFmt w:val="bullet"/>
+      <w:lvlText w:val=""/>
+      <w:lvlJc w:val="left"/>
+      <w:pPr>
+        <w:tabs>
+          <w:tab w:val="num" w:pos="720"/>
+        </w:tabs>
+        <w:ind w:left="720" w:hanging="360"/>
+      </w:pPr>
+      <w:rPr>
+        <w:rFonts w:ascii="Symbol" w:hAnsi="Symbol" w:hint="default"/>
+        <w:sz w:val="20"/>
+      </w:rPr>
+    </w:lvl>
+    <w:lvl w:ilvl="1" w:tentative="1">
+      <w:start w:val="1"/>
+      <w:numFmt w:val="bullet"/>
+      <w:lvlText w:val="o"/>
+      <w:lvlJc w:val="left"/>
+      <w:pPr>
+        <w:tabs>
+          <w:tab w:val="num" w:pos="1440"/>
+        </w:tabs>
+        <w:ind w:left="1440" w:hanging="360"/>
+      </w:pPr>
+      <w:rPr>
+        <w:rFonts w:ascii="Courier New" w:hAnsi="Courier New" w:hint="default"/>
+        <w:sz w:val="20"/>
+      </w:rPr>
+    </w:lvl>
+    <w:lvl w:ilvl="2" w:tentative="1">
+      <w:start w:val="1"/>
+      <w:numFmt w:val="bullet"/>
+      <w:lvlText w:val=""/>
+      <w:lvlJc w:val="left"/>
+      <w:pPr>
+        <w:tabs>
+          <w:tab w:val="num" w:pos="2160"/>
+        </w:tabs>
+        <w:ind w:left="2160" w:hanging="360"/>
+      </w:pPr>
+      <w:rPr>
+        <w:rFonts w:ascii="Wingdings" w:hAnsi="Wingdings" w:hint="default"/>
+        <w:sz w:val="20"/>
+      </w:rPr>
+    </w:lvl>
+    <w:lvl w:ilvl="3" w:tentative="1">
+      <w:start w:val="1"/>
+      <w:numFmt w:val="bullet"/>
+      <w:lvlText w:val=""/>
+      <w:lvlJc w:val="left"/>
+      <w:pPr>
+        <w:tabs>
+          <w:tab w:val="num" w:pos="2880"/>
+        </w:tabs>
+        <w:ind w:left="2880" w:hanging="360"/>
+      </w:pPr>
+      <w:rPr>
+        <w:rFonts w:ascii="Wingdings" w:hAnsi="Wingdings" w:hint="default"/>
+        <w:sz w:val="20"/>
+      </w:rPr>
+    </w:lvl>
+    <w:lvl w:ilvl="4" w:tentative="1">
+      <w:start w:val="1"/>
+      <w:numFmt w:val="bullet"/>
+      <w:lvlText w:val=""/>
+      <w:lvlJc w:val="left"/>
+      <w:pPr>
+        <w:tabs>
+          <w:tab w:val="num" w:pos="3600"/>
+        </w:tabs>
+        <w:ind w:left="3600" w:hanging="360"/>
+      </w:pPr>
+      <w:rPr>
+        <w:rFonts w:ascii="Wingdings" w:hAnsi="Wingdings" w:hint="default"/>
+        <w:sz w:val="20"/>
+      </w:rPr>
+    </w:lvl>
+    <w:lvl w:ilvl="5" w:tentative="1">
+      <w:start w:val="1"/>
+      <w:numFmt w:val="bullet"/>
+      <w:lvlText w:val=""/>
+      <w:lvlJc w:val="left"/>
+      <w:pPr>
+        <w:tabs>
+          <w:tab w:val="num" w:pos="4320"/>
+        </w:tabs>
+        <w:ind w:left="4320" w:hanging="360"/>
+      </w:pPr>
+      <w:rPr>
+        <w:rFonts w:ascii="Wingdings" w:hAnsi="Wingdings" w:hint="default"/>
+        <w:sz w:val="20"/>
+      </w:rPr>
+    </w:lvl>
+    <w:lvl w:ilvl="6" w:tentative="1">
+      <w:start w:val="1"/>
+      <w:numFmt w:val="bullet"/>
+      <w:lvlText w:val=""/>
+      <w:lvlJc w:val="left"/>
+      <w:pPr>
+        <w:tabs>
+          <w:tab w:val="num" w:pos="5040"/>
+        </w:tabs>
+        <w:ind w:left="5040" w:hanging="360"/>
+      </w:pPr>
+      <w:rPr>
+        <w:rFonts w:ascii="Wingdings" w:hAnsi="Wingdings" w:hint="default"/>
+        <w:sz w:val="20"/>
+      </w:rPr>
+    </w:lvl>
+    <w:lvl w:ilvl="7" w:tentative="1">
+      <w:start w:val="1"/>
+      <w:numFmt w:val="bullet"/>
+      <w:lvlText w:val=""/>
+      <w:lvlJc w:val="left"/>
+      <w:pPr>
+        <w:tabs>
+          <w:tab w:val="num" w:pos="5760"/>
+        </w:tabs>
+        <w:ind w:left="5760" w:hanging="360"/>
+      </w:pPr>
+      <w:rPr>
+        <w:rFonts w:ascii="Wingdings" w:hAnsi="Wingdings" w:hint="default"/>
+        <w:sz w:val="20"/>
+      </w:rPr>
+    </w:lvl>
+    <w:lvl w:ilvl="8" w:tentative="1">
+      <w:start w:val="1"/>
+      <w:numFmt w:val="bullet"/>
+      <w:lvlText w:val=""/>
+      <w:lvlJc w:val="left"/>
+      <w:pPr>
+        <w:tabs>
+          <w:tab w:val="num" w:pos="6480"/>
+        </w:tabs>
+        <w:ind w:left="6480" w:hanging="360"/>
+      </w:pPr>
+      <w:rPr>
+        <w:rFonts w:ascii="Wingdings" w:hAnsi="Wingdings" w:hint="default"/>
+        <w:sz w:val="20"/>
+      </w:rPr>
+    </w:lvl>
+  </w:abstractNum>
+  <w:abstractNum w:abstractNumId="2" w15:restartNumberingAfterBreak="0">
     <w:nsid w:val="19B27FF9"/>
     <w:multiLevelType w:val="multilevel"/>
     <w:tmpl w:val="8EE8EDBE"/>
@@ -2601,7 +3027,7 @@
       </w:rPr>
     </w:lvl>
   </w:abstractNum>
-  <w:abstractNum w:abstractNumId="2" w15:restartNumberingAfterBreak="0">
+  <w:abstractNum w:abstractNumId="3" w15:restartNumberingAfterBreak="0">
     <w:nsid w:val="53E37A64"/>
     <w:multiLevelType w:val="multilevel"/>
     <w:tmpl w:val="1F844DF8"/>
@@ -2750,7 +3176,7 @@
       </w:rPr>
     </w:lvl>
   </w:abstractNum>
-  <w:abstractNum w:abstractNumId="3" w15:restartNumberingAfterBreak="0">
+  <w:abstractNum w:abstractNumId="4" w15:restartNumberingAfterBreak="0">
     <w:nsid w:val="7054096D"/>
     <w:multiLevelType w:val="multilevel"/>
     <w:tmpl w:val="81B8E380"/>
@@ -2903,13 +3329,16 @@
     <w:abstractNumId w:val="0"/>
   </w:num>
   <w:num w:numId="2">
+    <w:abstractNumId w:val="4"/>
+  </w:num>
+  <w:num w:numId="3">
+    <w:abstractNumId w:val="2"/>
+  </w:num>
+  <w:num w:numId="4">
     <w:abstractNumId w:val="3"/>
   </w:num>
-  <w:num w:numId="3">
+  <w:num w:numId="5">
     <w:abstractNumId w:val="1"/>
-  </w:num>
-  <w:num w:numId="4">
-    <w:abstractNumId w:val="2"/>
   </w:num>
 </w:numbering>
 </file>

</xml_diff>

<commit_message>
Update: -Adding: --Q06 Requirements to Exercise.docx
</commit_message>
<xml_diff>
--- a/L01 Intro to HTML and CSS/L01 Exercises.docx
+++ b/L01 Intro to HTML and CSS/L01 Exercises.docx
@@ -599,6 +599,7 @@
         </w:rPr>
         <w:t> and </w:t>
       </w:r>
+      <w:proofErr w:type="spellStart"/>
       <w:r>
         <w:rPr>
           <w:rStyle w:val="Strong"/>
@@ -607,6 +608,7 @@
         </w:rPr>
         <w:t>em</w:t>
       </w:r>
+      <w:proofErr w:type="spellEnd"/>
       <w:r>
         <w:rPr>
           <w:rFonts w:ascii="Segoe UI" w:hAnsi="Segoe UI" w:cs="Segoe UI"/>
@@ -1508,8 +1510,39 @@
                 <w:sz w:val="18"/>
                 <w:szCs w:val="18"/>
               </w:rPr>
-              <w:t>Author: Jhon Devis</w:t>
+              <w:t xml:space="preserve">Author: </w:t>
             </w:r>
+            <w:proofErr w:type="spellStart"/>
+            <w:r>
+              <w:rPr>
+                <w:rFonts w:ascii="Consolas" w:eastAsia="Times New Roman" w:hAnsi="Consolas" w:cs="Segoe UI"/>
+                <w:color w:val="24292E"/>
+                <w:sz w:val="18"/>
+                <w:szCs w:val="18"/>
+              </w:rPr>
+              <w:t>Jhon</w:t>
+            </w:r>
+            <w:proofErr w:type="spellEnd"/>
+            <w:r>
+              <w:rPr>
+                <w:rFonts w:ascii="Consolas" w:eastAsia="Times New Roman" w:hAnsi="Consolas" w:cs="Segoe UI"/>
+                <w:color w:val="24292E"/>
+                <w:sz w:val="18"/>
+                <w:szCs w:val="18"/>
+              </w:rPr>
+              <w:t xml:space="preserve"> </w:t>
+            </w:r>
+            <w:proofErr w:type="spellStart"/>
+            <w:r>
+              <w:rPr>
+                <w:rFonts w:ascii="Consolas" w:eastAsia="Times New Roman" w:hAnsi="Consolas" w:cs="Segoe UI"/>
+                <w:color w:val="24292E"/>
+                <w:sz w:val="18"/>
+                <w:szCs w:val="18"/>
+              </w:rPr>
+              <w:t>Devis</w:t>
+            </w:r>
+            <w:proofErr w:type="spellEnd"/>
           </w:p>
         </w:tc>
       </w:tr>
@@ -1844,6 +1877,7 @@
         </w:rPr>
         <w:t>Use </w:t>
       </w:r>
+      <w:proofErr w:type="spellStart"/>
       <w:r>
         <w:rPr>
           <w:rStyle w:val="Strong"/>
@@ -1852,6 +1886,7 @@
         </w:rPr>
         <w:t>img</w:t>
       </w:r>
+      <w:proofErr w:type="spellEnd"/>
       <w:r>
         <w:rPr>
           <w:rFonts w:ascii="Segoe UI" w:hAnsi="Segoe UI" w:cs="Segoe UI"/>
@@ -2190,13 +2225,23 @@
         </w:rPr>
         <w:t>Use </w:t>
       </w:r>
+      <w:proofErr w:type="spellStart"/>
       <w:r>
         <w:rPr>
           <w:rStyle w:val="Strong"/>
           <w:rFonts w:ascii="Segoe UI" w:hAnsi="Segoe UI" w:cs="Segoe UI"/>
           <w:color w:val="24292E"/>
         </w:rPr>
-        <w:t>ol reversed</w:t>
+        <w:t>ol</w:t>
+      </w:r>
+      <w:proofErr w:type="spellEnd"/>
+      <w:r>
+        <w:rPr>
+          <w:rStyle w:val="Strong"/>
+          <w:rFonts w:ascii="Segoe UI" w:hAnsi="Segoe UI" w:cs="Segoe UI"/>
+          <w:color w:val="24292E"/>
+        </w:rPr>
+        <w:t xml:space="preserve"> reversed</w:t>
       </w:r>
       <w:r>
         <w:rPr>
@@ -2564,6 +2609,415 @@
           <w:color w:val="24292E"/>
         </w:rPr>
         <w:t> etc.</w:t>
+      </w:r>
+    </w:p>
+    <w:p>
+      <w:pPr>
+        <w:pStyle w:val="Heading1"/>
+        <w:pBdr>
+          <w:bottom w:val="single" w:sz="6" w:space="4" w:color="EAECEF"/>
+        </w:pBdr>
+        <w:shd w:val="clear" w:color="auto" w:fill="FFFFFF"/>
+        <w:spacing w:after="240" w:afterAutospacing="0"/>
+        <w:rPr>
+          <w:rFonts w:ascii="Segoe UI" w:hAnsi="Segoe UI" w:cs="Segoe UI"/>
+          <w:color w:val="24292E"/>
+        </w:rPr>
+      </w:pPr>
+      <w:r>
+        <w:rPr>
+          <w:rFonts w:ascii="Segoe UI" w:hAnsi="Segoe UI" w:cs="Segoe UI"/>
+          <w:color w:val="24292E"/>
+        </w:rPr>
+        <w:lastRenderedPageBreak/>
+        <w:t>06 - Tags Cardio - Table</w:t>
+      </w:r>
+    </w:p>
+    <w:p>
+      <w:pPr>
+        <w:spacing w:before="360" w:after="360"/>
+        <w:rPr>
+          <w:rFonts w:ascii="Times New Roman" w:hAnsi="Times New Roman" w:cs="Times New Roman"/>
+        </w:rPr>
+      </w:pPr>
+      <w:r>
+        <w:pict w14:anchorId="33888A8C">
+          <v:rect id="_x0000_i1030" style="width:0;height:3pt" o:hralign="center" o:hrstd="t" o:hrnoshade="t" o:hr="t" fillcolor="#24292e" stroked="f"/>
+        </w:pict>
+      </w:r>
+    </w:p>
+    <w:p>
+      <w:pPr>
+        <w:pStyle w:val="NormalWeb"/>
+        <w:shd w:val="clear" w:color="auto" w:fill="FFFFFF"/>
+        <w:spacing w:before="0" w:beforeAutospacing="0" w:after="240" w:afterAutospacing="0"/>
+        <w:rPr>
+          <w:rFonts w:ascii="Segoe UI" w:hAnsi="Segoe UI" w:cs="Segoe UI"/>
+          <w:color w:val="24292E"/>
+        </w:rPr>
+      </w:pPr>
+      <w:r>
+        <w:rPr>
+          <w:rFonts w:ascii="Segoe UI" w:hAnsi="Segoe UI" w:cs="Segoe UI"/>
+          <w:color w:val="24292E"/>
+        </w:rPr>
+        <w:t>Problems for in-class lab for the </w:t>
+      </w:r>
+      <w:hyperlink r:id="rId15" w:history="1">
+        <w:r>
+          <w:rPr>
+            <w:rStyle w:val="Hyperlink"/>
+            <w:rFonts w:ascii="Segoe UI" w:hAnsi="Segoe UI" w:cs="Segoe UI"/>
+            <w:color w:val="0366D6"/>
+            <w:u w:val="none"/>
+          </w:rPr>
+          <w:t>“Web Fundamentals - HTML 5”</w:t>
+        </w:r>
+      </w:hyperlink>
+      <w:r>
+        <w:rPr>
+          <w:rFonts w:ascii="Segoe UI" w:hAnsi="Segoe UI" w:cs="Segoe UI"/>
+          <w:color w:val="24292E"/>
+        </w:rPr>
+        <w:t> course @ </w:t>
+      </w:r>
+      <w:r>
+        <w:rPr>
+          <w:rStyle w:val="Strong"/>
+          <w:rFonts w:ascii="Segoe UI" w:hAnsi="Segoe UI" w:cs="Segoe UI"/>
+          <w:color w:val="24292E"/>
+        </w:rPr>
+        <w:t>SoftUni</w:t>
+      </w:r>
+      <w:r>
+        <w:rPr>
+          <w:rFonts w:ascii="Segoe UI" w:hAnsi="Segoe UI" w:cs="Segoe UI"/>
+          <w:color w:val="24292E"/>
+        </w:rPr>
+        <w:t>.</w:t>
+      </w:r>
+    </w:p>
+    <w:p>
+      <w:pPr>
+        <w:pStyle w:val="NormalWeb"/>
+        <w:shd w:val="clear" w:color="auto" w:fill="FFFFFF"/>
+        <w:spacing w:before="0" w:beforeAutospacing="0" w:after="240" w:afterAutospacing="0"/>
+        <w:rPr>
+          <w:rFonts w:ascii="Segoe UI" w:hAnsi="Segoe UI" w:cs="Segoe UI"/>
+          <w:color w:val="24292E"/>
+        </w:rPr>
+      </w:pPr>
+      <w:r>
+        <w:rPr>
+          <w:rFonts w:ascii="Segoe UI" w:hAnsi="Segoe UI" w:cs="Segoe UI"/>
+          <w:color w:val="24292E"/>
+        </w:rPr>
+        <w:t>Submit your solutions in the </w:t>
+      </w:r>
+      <w:hyperlink r:id="rId16" w:history="1">
+        <w:r>
+          <w:rPr>
+            <w:rStyle w:val="Hyperlink"/>
+            <w:rFonts w:ascii="Segoe UI" w:hAnsi="Segoe UI" w:cs="Segoe UI"/>
+            <w:color w:val="0366D6"/>
+            <w:u w:val="none"/>
+          </w:rPr>
+          <w:t>SoftUni Judge System</w:t>
+        </w:r>
+      </w:hyperlink>
+      <w:r>
+        <w:rPr>
+          <w:rFonts w:ascii="Segoe UI" w:hAnsi="Segoe UI" w:cs="Segoe UI"/>
+          <w:color w:val="24292E"/>
+        </w:rPr>
+        <w:t>.</w:t>
+      </w:r>
+    </w:p>
+    <w:p>
+      <w:pPr>
+        <w:pStyle w:val="Heading2"/>
+        <w:pBdr>
+          <w:bottom w:val="single" w:sz="6" w:space="4" w:color="EAECEF"/>
+        </w:pBdr>
+        <w:shd w:val="clear" w:color="auto" w:fill="FFFFFF"/>
+        <w:spacing w:before="360" w:beforeAutospacing="0" w:after="240" w:afterAutospacing="0"/>
+        <w:rPr>
+          <w:rFonts w:ascii="Segoe UI" w:hAnsi="Segoe UI" w:cs="Segoe UI"/>
+          <w:color w:val="24292E"/>
+        </w:rPr>
+      </w:pPr>
+      <w:r>
+        <w:rPr>
+          <w:rFonts w:ascii="Segoe UI" w:hAnsi="Segoe UI" w:cs="Segoe UI"/>
+          <w:color w:val="24292E"/>
+        </w:rPr>
+        <w:t>Constraints</w:t>
+      </w:r>
+    </w:p>
+    <w:p>
+      <w:pPr>
+        <w:numPr>
+          <w:ilvl w:val="0"/>
+          <w:numId w:val="6"/>
+        </w:numPr>
+        <w:shd w:val="clear" w:color="auto" w:fill="FFFFFF"/>
+        <w:spacing w:before="100" w:beforeAutospacing="1" w:after="100" w:afterAutospacing="1" w:line="240" w:lineRule="auto"/>
+        <w:rPr>
+          <w:rFonts w:ascii="Segoe UI" w:hAnsi="Segoe UI" w:cs="Segoe UI"/>
+          <w:color w:val="24292E"/>
+        </w:rPr>
+      </w:pPr>
+      <w:r>
+        <w:rPr>
+          <w:rFonts w:ascii="Segoe UI" w:hAnsi="Segoe UI" w:cs="Segoe UI"/>
+          <w:color w:val="24292E"/>
+        </w:rPr>
+        <w:t>Change the document </w:t>
+      </w:r>
+      <w:r>
+        <w:rPr>
+          <w:rStyle w:val="Strong"/>
+          <w:rFonts w:ascii="Segoe UI" w:hAnsi="Segoe UI" w:cs="Segoe UI"/>
+          <w:color w:val="24292E"/>
+        </w:rPr>
+        <w:t>title</w:t>
+      </w:r>
+      <w:r>
+        <w:rPr>
+          <w:rFonts w:ascii="Segoe UI" w:hAnsi="Segoe UI" w:cs="Segoe UI"/>
+          <w:color w:val="24292E"/>
+        </w:rPr>
+        <w:t> to </w:t>
+      </w:r>
+      <w:r>
+        <w:rPr>
+          <w:rStyle w:val="Emphasis"/>
+          <w:rFonts w:ascii="Segoe UI" w:hAnsi="Segoe UI" w:cs="Segoe UI"/>
+          <w:color w:val="24292E"/>
+        </w:rPr>
+        <w:t xml:space="preserve">Checkout </w:t>
+      </w:r>
+      <w:proofErr w:type="spellStart"/>
+      <w:r>
+        <w:rPr>
+          <w:rStyle w:val="Emphasis"/>
+          <w:rFonts w:ascii="Segoe UI" w:hAnsi="Segoe UI" w:cs="Segoe UI"/>
+          <w:color w:val="24292E"/>
+        </w:rPr>
+        <w:t>tablе</w:t>
+      </w:r>
+      <w:proofErr w:type="spellEnd"/>
+    </w:p>
+    <w:p>
+      <w:pPr>
+        <w:numPr>
+          <w:ilvl w:val="0"/>
+          <w:numId w:val="6"/>
+        </w:numPr>
+        <w:shd w:val="clear" w:color="auto" w:fill="FFFFFF"/>
+        <w:spacing w:before="60" w:after="100" w:afterAutospacing="1" w:line="240" w:lineRule="auto"/>
+        <w:rPr>
+          <w:rFonts w:ascii="Segoe UI" w:hAnsi="Segoe UI" w:cs="Segoe UI"/>
+          <w:color w:val="24292E"/>
+        </w:rPr>
+      </w:pPr>
+      <w:r>
+        <w:rPr>
+          <w:rFonts w:ascii="Segoe UI" w:hAnsi="Segoe UI" w:cs="Segoe UI"/>
+          <w:color w:val="24292E"/>
+        </w:rPr>
+        <w:t>Use </w:t>
+      </w:r>
+      <w:r>
+        <w:rPr>
+          <w:rStyle w:val="Strong"/>
+          <w:rFonts w:ascii="Segoe UI" w:hAnsi="Segoe UI" w:cs="Segoe UI"/>
+          <w:color w:val="24292E"/>
+        </w:rPr>
+        <w:t>h2</w:t>
+      </w:r>
+      <w:r>
+        <w:rPr>
+          <w:rFonts w:ascii="Segoe UI" w:hAnsi="Segoe UI" w:cs="Segoe UI"/>
+          <w:color w:val="24292E"/>
+        </w:rPr>
+        <w:t> tag for heading</w:t>
+      </w:r>
+    </w:p>
+    <w:p>
+      <w:pPr>
+        <w:numPr>
+          <w:ilvl w:val="0"/>
+          <w:numId w:val="6"/>
+        </w:numPr>
+        <w:shd w:val="clear" w:color="auto" w:fill="FFFFFF"/>
+        <w:spacing w:before="60" w:after="100" w:afterAutospacing="1" w:line="240" w:lineRule="auto"/>
+        <w:rPr>
+          <w:rFonts w:ascii="Segoe UI" w:hAnsi="Segoe UI" w:cs="Segoe UI"/>
+          <w:color w:val="24292E"/>
+        </w:rPr>
+      </w:pPr>
+      <w:r>
+        <w:rPr>
+          <w:rFonts w:ascii="Segoe UI" w:hAnsi="Segoe UI" w:cs="Segoe UI"/>
+          <w:color w:val="24292E"/>
+        </w:rPr>
+        <w:t>Use </w:t>
+      </w:r>
+      <w:r>
+        <w:rPr>
+          <w:rStyle w:val="Strong"/>
+          <w:rFonts w:ascii="Segoe UI" w:hAnsi="Segoe UI" w:cs="Segoe UI"/>
+          <w:color w:val="24292E"/>
+        </w:rPr>
+        <w:t>table</w:t>
+      </w:r>
+      <w:r>
+        <w:rPr>
+          <w:rFonts w:ascii="Segoe UI" w:hAnsi="Segoe UI" w:cs="Segoe UI"/>
+          <w:color w:val="24292E"/>
+        </w:rPr>
+        <w:t> tag to create a table</w:t>
+      </w:r>
+    </w:p>
+    <w:p>
+      <w:pPr>
+        <w:numPr>
+          <w:ilvl w:val="0"/>
+          <w:numId w:val="6"/>
+        </w:numPr>
+        <w:shd w:val="clear" w:color="auto" w:fill="FFFFFF"/>
+        <w:spacing w:before="60" w:after="100" w:afterAutospacing="1" w:line="240" w:lineRule="auto"/>
+        <w:rPr>
+          <w:rFonts w:ascii="Segoe UI" w:hAnsi="Segoe UI" w:cs="Segoe UI"/>
+          <w:color w:val="24292E"/>
+        </w:rPr>
+      </w:pPr>
+      <w:r>
+        <w:rPr>
+          <w:rFonts w:ascii="Segoe UI" w:hAnsi="Segoe UI" w:cs="Segoe UI"/>
+          <w:color w:val="24292E"/>
+        </w:rPr>
+        <w:t>Use </w:t>
+      </w:r>
+      <w:r>
+        <w:rPr>
+          <w:rStyle w:val="Strong"/>
+          <w:rFonts w:ascii="Segoe UI" w:hAnsi="Segoe UI" w:cs="Segoe UI"/>
+          <w:color w:val="24292E"/>
+        </w:rPr>
+        <w:t>tr</w:t>
+      </w:r>
+      <w:r>
+        <w:rPr>
+          <w:rFonts w:ascii="Segoe UI" w:hAnsi="Segoe UI" w:cs="Segoe UI"/>
+          <w:color w:val="24292E"/>
+        </w:rPr>
+        <w:t> tag for rows</w:t>
+      </w:r>
+    </w:p>
+    <w:p>
+      <w:pPr>
+        <w:numPr>
+          <w:ilvl w:val="0"/>
+          <w:numId w:val="6"/>
+        </w:numPr>
+        <w:shd w:val="clear" w:color="auto" w:fill="FFFFFF"/>
+        <w:spacing w:before="60" w:after="100" w:afterAutospacing="1" w:line="240" w:lineRule="auto"/>
+        <w:rPr>
+          <w:rFonts w:ascii="Segoe UI" w:hAnsi="Segoe UI" w:cs="Segoe UI"/>
+          <w:color w:val="24292E"/>
+        </w:rPr>
+      </w:pPr>
+      <w:r>
+        <w:rPr>
+          <w:rFonts w:ascii="Segoe UI" w:hAnsi="Segoe UI" w:cs="Segoe UI"/>
+          <w:color w:val="24292E"/>
+        </w:rPr>
+        <w:t>Use </w:t>
+      </w:r>
+      <w:proofErr w:type="spellStart"/>
+      <w:r>
+        <w:rPr>
+          <w:rStyle w:val="Strong"/>
+          <w:rFonts w:ascii="Segoe UI" w:hAnsi="Segoe UI" w:cs="Segoe UI"/>
+          <w:color w:val="24292E"/>
+        </w:rPr>
+        <w:t>th</w:t>
+      </w:r>
+      <w:proofErr w:type="spellEnd"/>
+      <w:r>
+        <w:rPr>
+          <w:rFonts w:ascii="Segoe UI" w:hAnsi="Segoe UI" w:cs="Segoe UI"/>
+          <w:color w:val="24292E"/>
+        </w:rPr>
+        <w:t> and </w:t>
+      </w:r>
+      <w:r>
+        <w:rPr>
+          <w:rStyle w:val="Strong"/>
+          <w:rFonts w:ascii="Segoe UI" w:hAnsi="Segoe UI" w:cs="Segoe UI"/>
+          <w:color w:val="24292E"/>
+        </w:rPr>
+        <w:t>td</w:t>
+      </w:r>
+      <w:r>
+        <w:rPr>
+          <w:rFonts w:ascii="Segoe UI" w:hAnsi="Segoe UI" w:cs="Segoe UI"/>
+          <w:color w:val="24292E"/>
+        </w:rPr>
+        <w:t> tags for columns</w:t>
+      </w:r>
+    </w:p>
+    <w:p>
+      <w:pPr>
+        <w:numPr>
+          <w:ilvl w:val="0"/>
+          <w:numId w:val="6"/>
+        </w:numPr>
+        <w:shd w:val="clear" w:color="auto" w:fill="FFFFFF"/>
+        <w:spacing w:before="60" w:after="100" w:afterAutospacing="1" w:line="240" w:lineRule="auto"/>
+        <w:rPr>
+          <w:rFonts w:ascii="Segoe UI" w:hAnsi="Segoe UI" w:cs="Segoe UI"/>
+          <w:color w:val="24292E"/>
+        </w:rPr>
+      </w:pPr>
+      <w:r>
+        <w:rPr>
+          <w:rFonts w:ascii="Segoe UI" w:hAnsi="Segoe UI" w:cs="Segoe UI"/>
+          <w:color w:val="24292E"/>
+        </w:rPr>
+        <w:t>Use </w:t>
+      </w:r>
+      <w:r>
+        <w:rPr>
+          <w:rStyle w:val="Strong"/>
+          <w:rFonts w:ascii="Segoe UI" w:hAnsi="Segoe UI" w:cs="Segoe UI"/>
+          <w:color w:val="24292E"/>
+        </w:rPr>
+        <w:t>span</w:t>
+      </w:r>
+      <w:r>
+        <w:rPr>
+          <w:rFonts w:ascii="Segoe UI" w:hAnsi="Segoe UI" w:cs="Segoe UI"/>
+          <w:color w:val="24292E"/>
+        </w:rPr>
+        <w:t> tag with value </w:t>
+      </w:r>
+      <w:r>
+        <w:rPr>
+          <w:rStyle w:val="Strong"/>
+          <w:rFonts w:ascii="Segoe UI" w:hAnsi="Segoe UI" w:cs="Segoe UI"/>
+          <w:color w:val="24292E"/>
+        </w:rPr>
+        <w:t>checked</w:t>
+      </w:r>
+      <w:r>
+        <w:rPr>
+          <w:rFonts w:ascii="Segoe UI" w:hAnsi="Segoe UI" w:cs="Segoe UI"/>
+          <w:color w:val="24292E"/>
+        </w:rPr>
+        <w:t> for checked items</w:t>
       </w:r>
       <w:bookmarkStart w:id="0" w:name="_GoBack"/>
       <w:bookmarkEnd w:id="0"/>
@@ -2879,6 +3333,155 @@
     </w:lvl>
   </w:abstractNum>
   <w:abstractNum w:abstractNumId="2" w15:restartNumberingAfterBreak="0">
+    <w:nsid w:val="10541594"/>
+    <w:multiLevelType w:val="multilevel"/>
+    <w:tmpl w:val="25546DA4"/>
+    <w:lvl w:ilvl="0">
+      <w:start w:val="1"/>
+      <w:numFmt w:val="bullet"/>
+      <w:lvlText w:val=""/>
+      <w:lvlJc w:val="left"/>
+      <w:pPr>
+        <w:tabs>
+          <w:tab w:val="num" w:pos="720"/>
+        </w:tabs>
+        <w:ind w:left="720" w:hanging="360"/>
+      </w:pPr>
+      <w:rPr>
+        <w:rFonts w:ascii="Symbol" w:hAnsi="Symbol" w:hint="default"/>
+        <w:sz w:val="20"/>
+      </w:rPr>
+    </w:lvl>
+    <w:lvl w:ilvl="1" w:tentative="1">
+      <w:start w:val="1"/>
+      <w:numFmt w:val="bullet"/>
+      <w:lvlText w:val="o"/>
+      <w:lvlJc w:val="left"/>
+      <w:pPr>
+        <w:tabs>
+          <w:tab w:val="num" w:pos="1440"/>
+        </w:tabs>
+        <w:ind w:left="1440" w:hanging="360"/>
+      </w:pPr>
+      <w:rPr>
+        <w:rFonts w:ascii="Courier New" w:hAnsi="Courier New" w:hint="default"/>
+        <w:sz w:val="20"/>
+      </w:rPr>
+    </w:lvl>
+    <w:lvl w:ilvl="2" w:tentative="1">
+      <w:start w:val="1"/>
+      <w:numFmt w:val="bullet"/>
+      <w:lvlText w:val=""/>
+      <w:lvlJc w:val="left"/>
+      <w:pPr>
+        <w:tabs>
+          <w:tab w:val="num" w:pos="2160"/>
+        </w:tabs>
+        <w:ind w:left="2160" w:hanging="360"/>
+      </w:pPr>
+      <w:rPr>
+        <w:rFonts w:ascii="Wingdings" w:hAnsi="Wingdings" w:hint="default"/>
+        <w:sz w:val="20"/>
+      </w:rPr>
+    </w:lvl>
+    <w:lvl w:ilvl="3" w:tentative="1">
+      <w:start w:val="1"/>
+      <w:numFmt w:val="bullet"/>
+      <w:lvlText w:val=""/>
+      <w:lvlJc w:val="left"/>
+      <w:pPr>
+        <w:tabs>
+          <w:tab w:val="num" w:pos="2880"/>
+        </w:tabs>
+        <w:ind w:left="2880" w:hanging="360"/>
+      </w:pPr>
+      <w:rPr>
+        <w:rFonts w:ascii="Wingdings" w:hAnsi="Wingdings" w:hint="default"/>
+        <w:sz w:val="20"/>
+      </w:rPr>
+    </w:lvl>
+    <w:lvl w:ilvl="4" w:tentative="1">
+      <w:start w:val="1"/>
+      <w:numFmt w:val="bullet"/>
+      <w:lvlText w:val=""/>
+      <w:lvlJc w:val="left"/>
+      <w:pPr>
+        <w:tabs>
+          <w:tab w:val="num" w:pos="3600"/>
+        </w:tabs>
+        <w:ind w:left="3600" w:hanging="360"/>
+      </w:pPr>
+      <w:rPr>
+        <w:rFonts w:ascii="Wingdings" w:hAnsi="Wingdings" w:hint="default"/>
+        <w:sz w:val="20"/>
+      </w:rPr>
+    </w:lvl>
+    <w:lvl w:ilvl="5" w:tentative="1">
+      <w:start w:val="1"/>
+      <w:numFmt w:val="bullet"/>
+      <w:lvlText w:val=""/>
+      <w:lvlJc w:val="left"/>
+      <w:pPr>
+        <w:tabs>
+          <w:tab w:val="num" w:pos="4320"/>
+        </w:tabs>
+        <w:ind w:left="4320" w:hanging="360"/>
+      </w:pPr>
+      <w:rPr>
+        <w:rFonts w:ascii="Wingdings" w:hAnsi="Wingdings" w:hint="default"/>
+        <w:sz w:val="20"/>
+      </w:rPr>
+    </w:lvl>
+    <w:lvl w:ilvl="6" w:tentative="1">
+      <w:start w:val="1"/>
+      <w:numFmt w:val="bullet"/>
+      <w:lvlText w:val=""/>
+      <w:lvlJc w:val="left"/>
+      <w:pPr>
+        <w:tabs>
+          <w:tab w:val="num" w:pos="5040"/>
+        </w:tabs>
+        <w:ind w:left="5040" w:hanging="360"/>
+      </w:pPr>
+      <w:rPr>
+        <w:rFonts w:ascii="Wingdings" w:hAnsi="Wingdings" w:hint="default"/>
+        <w:sz w:val="20"/>
+      </w:rPr>
+    </w:lvl>
+    <w:lvl w:ilvl="7" w:tentative="1">
+      <w:start w:val="1"/>
+      <w:numFmt w:val="bullet"/>
+      <w:lvlText w:val=""/>
+      <w:lvlJc w:val="left"/>
+      <w:pPr>
+        <w:tabs>
+          <w:tab w:val="num" w:pos="5760"/>
+        </w:tabs>
+        <w:ind w:left="5760" w:hanging="360"/>
+      </w:pPr>
+      <w:rPr>
+        <w:rFonts w:ascii="Wingdings" w:hAnsi="Wingdings" w:hint="default"/>
+        <w:sz w:val="20"/>
+      </w:rPr>
+    </w:lvl>
+    <w:lvl w:ilvl="8" w:tentative="1">
+      <w:start w:val="1"/>
+      <w:numFmt w:val="bullet"/>
+      <w:lvlText w:val=""/>
+      <w:lvlJc w:val="left"/>
+      <w:pPr>
+        <w:tabs>
+          <w:tab w:val="num" w:pos="6480"/>
+        </w:tabs>
+        <w:ind w:left="6480" w:hanging="360"/>
+      </w:pPr>
+      <w:rPr>
+        <w:rFonts w:ascii="Wingdings" w:hAnsi="Wingdings" w:hint="default"/>
+        <w:sz w:val="20"/>
+      </w:rPr>
+    </w:lvl>
+  </w:abstractNum>
+  <w:abstractNum w:abstractNumId="3" w15:restartNumberingAfterBreak="0">
     <w:nsid w:val="19B27FF9"/>
     <w:multiLevelType w:val="multilevel"/>
     <w:tmpl w:val="8EE8EDBE"/>
@@ -3027,7 +3630,7 @@
       </w:rPr>
     </w:lvl>
   </w:abstractNum>
-  <w:abstractNum w:abstractNumId="3" w15:restartNumberingAfterBreak="0">
+  <w:abstractNum w:abstractNumId="4" w15:restartNumberingAfterBreak="0">
     <w:nsid w:val="53E37A64"/>
     <w:multiLevelType w:val="multilevel"/>
     <w:tmpl w:val="1F844DF8"/>
@@ -3176,7 +3779,7 @@
       </w:rPr>
     </w:lvl>
   </w:abstractNum>
-  <w:abstractNum w:abstractNumId="4" w15:restartNumberingAfterBreak="0">
+  <w:abstractNum w:abstractNumId="5" w15:restartNumberingAfterBreak="0">
     <w:nsid w:val="7054096D"/>
     <w:multiLevelType w:val="multilevel"/>
     <w:tmpl w:val="81B8E380"/>
@@ -3329,16 +3932,19 @@
     <w:abstractNumId w:val="0"/>
   </w:num>
   <w:num w:numId="2">
-    <w:abstractNumId w:val="4"/>
+    <w:abstractNumId w:val="5"/>
   </w:num>
   <w:num w:numId="3">
-    <w:abstractNumId w:val="2"/>
+    <w:abstractNumId w:val="3"/>
   </w:num>
   <w:num w:numId="4">
-    <w:abstractNumId w:val="3"/>
+    <w:abstractNumId w:val="4"/>
   </w:num>
   <w:num w:numId="5">
     <w:abstractNumId w:val="1"/>
+  </w:num>
+  <w:num w:numId="6">
+    <w:abstractNumId w:val="2"/>
   </w:num>
 </w:numbering>
 </file>

</xml_diff>

<commit_message>
Update: -Adding Q07 to L01 Exercises.docx
</commit_message>
<xml_diff>
--- a/L01 Intro to HTML and CSS/L01 Exercises.docx
+++ b/L01 Intro to HTML and CSS/L01 Exercises.docx
@@ -1,6 +1,6 @@
 
 <file path=word/document.xml><?xml version="1.0" encoding="utf-8"?>
-<w:document xmlns:wpc="http://schemas.microsoft.com/office/word/2010/wordprocessingCanvas" xmlns:cx="http://schemas.microsoft.com/office/drawing/2014/chartex" xmlns:cx1="http://schemas.microsoft.com/office/drawing/2015/9/8/chartex" xmlns:cx2="http://schemas.microsoft.com/office/drawing/2015/10/21/chartex" xmlns:cx3="http://schemas.microsoft.com/office/drawing/2016/5/9/chartex" xmlns:cx4="http://schemas.microsoft.com/office/drawing/2016/5/10/chartex" xmlns:cx5="http://schemas.microsoft.com/office/drawing/2016/5/11/chartex" xmlns:cx6="http://schemas.microsoft.com/office/drawing/2016/5/12/chartex" xmlns:cx7="http://schemas.microsoft.com/office/drawing/2016/5/13/chartex" xmlns:cx8="http://schemas.microsoft.com/office/drawing/2016/5/14/chartex" xmlns:mc="http://schemas.openxmlformats.org/markup-compatibility/2006" xmlns:aink="http://schemas.microsoft.com/office/drawing/2016/ink" xmlns:am3d="http://schemas.microsoft.com/office/drawing/2017/model3d" xmlns:o="urn:schemas-microsoft-com:office:office" xmlns:r="http://schemas.openxmlformats.org/officeDocument/2006/relationships" xmlns:m="http://schemas.openxmlformats.org/officeDocument/2006/math" xmlns:v="urn:schemas-microsoft-com:vml" xmlns:wp14="http://schemas.microsoft.com/office/word/2010/wordprocessingDrawing" xmlns:wp="http://schemas.openxmlformats.org/drawingml/2006/wordprocessingDrawing" xmlns:w10="urn:schemas-microsoft-com:office:word" xmlns:w="http://schemas.openxmlformats.org/wordprocessingml/2006/main" xmlns:w14="http://schemas.microsoft.com/office/word/2010/wordml" xmlns:w15="http://schemas.microsoft.com/office/word/2012/wordml" xmlns:w16cid="http://schemas.microsoft.com/office/word/2016/wordml/cid" xmlns:w16se="http://schemas.microsoft.com/office/word/2015/wordml/symex" xmlns:wpg="http://schemas.microsoft.com/office/word/2010/wordprocessingGroup" xmlns:wpi="http://schemas.microsoft.com/office/word/2010/wordprocessingInk" xmlns:wne="http://schemas.microsoft.com/office/word/2006/wordml" xmlns:wps="http://schemas.microsoft.com/office/word/2010/wordprocessingShape" mc:Ignorable="w14 w15 w16se w16cid wp14">
+<w:document xmlns:wpc="http://schemas.microsoft.com/office/word/2010/wordprocessingCanvas" xmlns:cx="http://schemas.microsoft.com/office/drawing/2014/chartex" xmlns:cx1="http://schemas.microsoft.com/office/drawing/2015/9/8/chartex" xmlns:cx2="http://schemas.microsoft.com/office/drawing/2015/10/21/chartex" xmlns:cx3="http://schemas.microsoft.com/office/drawing/2016/5/9/chartex" xmlns:cx4="http://schemas.microsoft.com/office/drawing/2016/5/10/chartex" xmlns:cx5="http://schemas.microsoft.com/office/drawing/2016/5/11/chartex" xmlns:cx6="http://schemas.microsoft.com/office/drawing/2016/5/12/chartex" xmlns:cx7="http://schemas.microsoft.com/office/drawing/2016/5/13/chartex" xmlns:cx8="http://schemas.microsoft.com/office/drawing/2016/5/14/chartex" xmlns:mc="http://schemas.openxmlformats.org/markup-compatibility/2006" xmlns:aink="http://schemas.microsoft.com/office/drawing/2016/ink" xmlns:am3d="http://schemas.microsoft.com/office/drawing/2017/model3d" xmlns:o="urn:schemas-microsoft-com:office:office" xmlns:r="http://schemas.openxmlformats.org/officeDocument/2006/relationships" xmlns:m="http://schemas.openxmlformats.org/officeDocument/2006/math" xmlns:v="urn:schemas-microsoft-com:vml" xmlns:wp14="http://schemas.microsoft.com/office/word/2010/wordprocessingDrawing" xmlns:wp="http://schemas.openxmlformats.org/drawingml/2006/wordprocessingDrawing" xmlns:w10="urn:schemas-microsoft-com:office:word" xmlns:w="http://schemas.openxmlformats.org/wordprocessingml/2006/main" xmlns:w14="http://schemas.microsoft.com/office/word/2010/wordml" xmlns:w15="http://schemas.microsoft.com/office/word/2012/wordml" xmlns:w16cex="http://schemas.microsoft.com/office/word/2018/wordml/cex" xmlns:w16cid="http://schemas.microsoft.com/office/word/2016/wordml/cid" xmlns:w16="http://schemas.microsoft.com/office/word/2018/wordml" xmlns:w16se="http://schemas.microsoft.com/office/word/2015/wordml/symex" xmlns:wpg="http://schemas.microsoft.com/office/word/2010/wordprocessingGroup" xmlns:wpi="http://schemas.microsoft.com/office/word/2010/wordprocessingInk" xmlns:wne="http://schemas.microsoft.com/office/word/2006/wordml" xmlns:wps="http://schemas.microsoft.com/office/word/2010/wordprocessingShape" mc:Ignorable="w14 w15 w16se w16cid w16 w16cex wp14">
   <w:body>
     <w:p>
       <w:pPr>
@@ -3019,6 +3019,396 @@
         </w:rPr>
         <w:t> for checked items</w:t>
       </w:r>
+    </w:p>
+    <w:p>
+      <w:pPr>
+        <w:pStyle w:val="Heading1"/>
+        <w:pBdr>
+          <w:bottom w:val="single" w:sz="6" w:space="4" w:color="EAECEF"/>
+        </w:pBdr>
+        <w:shd w:val="clear" w:color="auto" w:fill="FFFFFF"/>
+        <w:spacing w:after="240" w:afterAutospacing="0"/>
+        <w:rPr>
+          <w:rFonts w:ascii="Segoe UI" w:hAnsi="Segoe UI" w:cs="Segoe UI"/>
+          <w:color w:val="24292E"/>
+        </w:rPr>
+      </w:pPr>
+      <w:r>
+        <w:rPr>
+          <w:rFonts w:ascii="Segoe UI" w:hAnsi="Segoe UI" w:cs="Segoe UI"/>
+          <w:color w:val="24292E"/>
+        </w:rPr>
+        <w:t xml:space="preserve">07 - Tags Cardio - </w:t>
+      </w:r>
+      <w:proofErr w:type="spellStart"/>
+      <w:r>
+        <w:rPr>
+          <w:rFonts w:ascii="Segoe UI" w:hAnsi="Segoe UI" w:cs="Segoe UI"/>
+          <w:color w:val="24292E"/>
+        </w:rPr>
+        <w:t>DataTable</w:t>
+      </w:r>
+      <w:proofErr w:type="spellEnd"/>
+    </w:p>
+    <w:p>
+      <w:pPr>
+        <w:spacing w:before="360" w:after="360"/>
+        <w:rPr>
+          <w:rFonts w:ascii="Times New Roman" w:hAnsi="Times New Roman" w:cs="Times New Roman"/>
+        </w:rPr>
+      </w:pPr>
+      <w:r>
+        <w:pict w14:anchorId="5355610B">
+          <v:rect id="_x0000_i1031" style="width:0;height:3pt" o:hralign="center" o:hrstd="t" o:hrnoshade="t" o:hr="t" fillcolor="#24292e" stroked="f"/>
+        </w:pict>
+      </w:r>
+    </w:p>
+    <w:p>
+      <w:pPr>
+        <w:pStyle w:val="NormalWeb"/>
+        <w:shd w:val="clear" w:color="auto" w:fill="FFFFFF"/>
+        <w:spacing w:before="0" w:beforeAutospacing="0" w:after="240" w:afterAutospacing="0"/>
+        <w:rPr>
+          <w:rFonts w:ascii="Segoe UI" w:hAnsi="Segoe UI" w:cs="Segoe UI"/>
+          <w:color w:val="24292E"/>
+        </w:rPr>
+      </w:pPr>
+      <w:r>
+        <w:rPr>
+          <w:rFonts w:ascii="Segoe UI" w:hAnsi="Segoe UI" w:cs="Segoe UI"/>
+          <w:color w:val="24292E"/>
+        </w:rPr>
+        <w:t>Problems for in-class lab for the </w:t>
+      </w:r>
+      <w:hyperlink r:id="rId17" w:history="1">
+        <w:r>
+          <w:rPr>
+            <w:rStyle w:val="Hyperlink"/>
+            <w:rFonts w:ascii="Segoe UI" w:hAnsi="Segoe UI" w:cs="Segoe UI"/>
+            <w:color w:val="0366D6"/>
+            <w:u w:val="none"/>
+          </w:rPr>
+          <w:t>“Web Fundamentals - HTML 5”</w:t>
+        </w:r>
+      </w:hyperlink>
+      <w:r>
+        <w:rPr>
+          <w:rFonts w:ascii="Segoe UI" w:hAnsi="Segoe UI" w:cs="Segoe UI"/>
+          <w:color w:val="24292E"/>
+        </w:rPr>
+        <w:t> course @ </w:t>
+      </w:r>
+      <w:r>
+        <w:rPr>
+          <w:rStyle w:val="Strong"/>
+          <w:rFonts w:ascii="Segoe UI" w:hAnsi="Segoe UI" w:cs="Segoe UI"/>
+          <w:color w:val="24292E"/>
+        </w:rPr>
+        <w:t>SoftUni</w:t>
+      </w:r>
+      <w:r>
+        <w:rPr>
+          <w:rFonts w:ascii="Segoe UI" w:hAnsi="Segoe UI" w:cs="Segoe UI"/>
+          <w:color w:val="24292E"/>
+        </w:rPr>
+        <w:t>.</w:t>
+      </w:r>
+    </w:p>
+    <w:p>
+      <w:pPr>
+        <w:pStyle w:val="NormalWeb"/>
+        <w:shd w:val="clear" w:color="auto" w:fill="FFFFFF"/>
+        <w:spacing w:before="0" w:beforeAutospacing="0" w:after="240" w:afterAutospacing="0"/>
+        <w:rPr>
+          <w:rFonts w:ascii="Segoe UI" w:hAnsi="Segoe UI" w:cs="Segoe UI"/>
+          <w:color w:val="24292E"/>
+        </w:rPr>
+      </w:pPr>
+      <w:r>
+        <w:rPr>
+          <w:rFonts w:ascii="Segoe UI" w:hAnsi="Segoe UI" w:cs="Segoe UI"/>
+          <w:color w:val="24292E"/>
+        </w:rPr>
+        <w:t>Submit your solutions in the </w:t>
+      </w:r>
+      <w:hyperlink r:id="rId18" w:history="1">
+        <w:r>
+          <w:rPr>
+            <w:rStyle w:val="Hyperlink"/>
+            <w:rFonts w:ascii="Segoe UI" w:hAnsi="Segoe UI" w:cs="Segoe UI"/>
+            <w:color w:val="0366D6"/>
+            <w:u w:val="none"/>
+          </w:rPr>
+          <w:t>SoftUni Judge System</w:t>
+        </w:r>
+      </w:hyperlink>
+      <w:r>
+        <w:rPr>
+          <w:rFonts w:ascii="Segoe UI" w:hAnsi="Segoe UI" w:cs="Segoe UI"/>
+          <w:color w:val="24292E"/>
+        </w:rPr>
+        <w:t>.</w:t>
+      </w:r>
+    </w:p>
+    <w:p>
+      <w:pPr>
+        <w:pStyle w:val="Heading2"/>
+        <w:pBdr>
+          <w:bottom w:val="single" w:sz="6" w:space="4" w:color="EAECEF"/>
+        </w:pBdr>
+        <w:shd w:val="clear" w:color="auto" w:fill="FFFFFF"/>
+        <w:spacing w:before="360" w:beforeAutospacing="0" w:after="240" w:afterAutospacing="0"/>
+        <w:rPr>
+          <w:rFonts w:ascii="Segoe UI" w:hAnsi="Segoe UI" w:cs="Segoe UI"/>
+          <w:color w:val="24292E"/>
+        </w:rPr>
+      </w:pPr>
+      <w:r>
+        <w:rPr>
+          <w:rFonts w:ascii="Segoe UI" w:hAnsi="Segoe UI" w:cs="Segoe UI"/>
+          <w:color w:val="24292E"/>
+        </w:rPr>
+        <w:t>Constraints</w:t>
+      </w:r>
+    </w:p>
+    <w:p>
+      <w:pPr>
+        <w:numPr>
+          <w:ilvl w:val="0"/>
+          <w:numId w:val="7"/>
+        </w:numPr>
+        <w:shd w:val="clear" w:color="auto" w:fill="FFFFFF"/>
+        <w:spacing w:before="100" w:beforeAutospacing="1" w:after="100" w:afterAutospacing="1" w:line="240" w:lineRule="auto"/>
+        <w:rPr>
+          <w:rFonts w:ascii="Segoe UI" w:hAnsi="Segoe UI" w:cs="Segoe UI"/>
+          <w:color w:val="24292E"/>
+        </w:rPr>
+      </w:pPr>
+      <w:r>
+        <w:rPr>
+          <w:rFonts w:ascii="Segoe UI" w:hAnsi="Segoe UI" w:cs="Segoe UI"/>
+          <w:color w:val="24292E"/>
+        </w:rPr>
+        <w:t>Change the document </w:t>
+      </w:r>
+      <w:r>
+        <w:rPr>
+          <w:rStyle w:val="Strong"/>
+          <w:rFonts w:ascii="Segoe UI" w:hAnsi="Segoe UI" w:cs="Segoe UI"/>
+          <w:color w:val="24292E"/>
+        </w:rPr>
+        <w:t>title</w:t>
+      </w:r>
+      <w:r>
+        <w:rPr>
+          <w:rFonts w:ascii="Segoe UI" w:hAnsi="Segoe UI" w:cs="Segoe UI"/>
+          <w:color w:val="24292E"/>
+        </w:rPr>
+        <w:t> to </w:t>
+      </w:r>
+      <w:r>
+        <w:rPr>
+          <w:rStyle w:val="Emphasis"/>
+          <w:rFonts w:ascii="Segoe UI" w:hAnsi="Segoe UI" w:cs="Segoe UI"/>
+          <w:color w:val="24292E"/>
+        </w:rPr>
+        <w:t>Simple Data Table</w:t>
+      </w:r>
+    </w:p>
+    <w:p>
+      <w:pPr>
+        <w:numPr>
+          <w:ilvl w:val="0"/>
+          <w:numId w:val="7"/>
+        </w:numPr>
+        <w:shd w:val="clear" w:color="auto" w:fill="FFFFFF"/>
+        <w:spacing w:before="60" w:after="100" w:afterAutospacing="1" w:line="240" w:lineRule="auto"/>
+        <w:rPr>
+          <w:rFonts w:ascii="Segoe UI" w:hAnsi="Segoe UI" w:cs="Segoe UI"/>
+          <w:color w:val="24292E"/>
+        </w:rPr>
+      </w:pPr>
+      <w:r>
+        <w:rPr>
+          <w:rFonts w:ascii="Segoe UI" w:hAnsi="Segoe UI" w:cs="Segoe UI"/>
+          <w:color w:val="24292E"/>
+        </w:rPr>
+        <w:t>Use </w:t>
+      </w:r>
+      <w:r>
+        <w:rPr>
+          <w:rStyle w:val="Strong"/>
+          <w:rFonts w:ascii="Segoe UI" w:hAnsi="Segoe UI" w:cs="Segoe UI"/>
+          <w:color w:val="24292E"/>
+        </w:rPr>
+        <w:t>h2</w:t>
+      </w:r>
+      <w:r>
+        <w:rPr>
+          <w:rFonts w:ascii="Segoe UI" w:hAnsi="Segoe UI" w:cs="Segoe UI"/>
+          <w:color w:val="24292E"/>
+        </w:rPr>
+        <w:t> tag for heading</w:t>
+      </w:r>
+    </w:p>
+    <w:p>
+      <w:pPr>
+        <w:numPr>
+          <w:ilvl w:val="0"/>
+          <w:numId w:val="7"/>
+        </w:numPr>
+        <w:shd w:val="clear" w:color="auto" w:fill="FFFFFF"/>
+        <w:spacing w:before="60" w:after="100" w:afterAutospacing="1" w:line="240" w:lineRule="auto"/>
+        <w:rPr>
+          <w:rFonts w:ascii="Segoe UI" w:hAnsi="Segoe UI" w:cs="Segoe UI"/>
+          <w:color w:val="24292E"/>
+        </w:rPr>
+      </w:pPr>
+      <w:r>
+        <w:rPr>
+          <w:rFonts w:ascii="Segoe UI" w:hAnsi="Segoe UI" w:cs="Segoe UI"/>
+          <w:color w:val="24292E"/>
+        </w:rPr>
+        <w:t>Use </w:t>
+      </w:r>
+      <w:r>
+        <w:rPr>
+          <w:rStyle w:val="Strong"/>
+          <w:rFonts w:ascii="Segoe UI" w:hAnsi="Segoe UI" w:cs="Segoe UI"/>
+          <w:color w:val="24292E"/>
+        </w:rPr>
+        <w:t>table</w:t>
+      </w:r>
+      <w:r>
+        <w:rPr>
+          <w:rFonts w:ascii="Segoe UI" w:hAnsi="Segoe UI" w:cs="Segoe UI"/>
+          <w:color w:val="24292E"/>
+        </w:rPr>
+        <w:t>, </w:t>
+      </w:r>
+      <w:proofErr w:type="spellStart"/>
+      <w:r>
+        <w:rPr>
+          <w:rStyle w:val="Strong"/>
+          <w:rFonts w:ascii="Segoe UI" w:hAnsi="Segoe UI" w:cs="Segoe UI"/>
+          <w:color w:val="24292E"/>
+        </w:rPr>
+        <w:t>thead</w:t>
+      </w:r>
+      <w:proofErr w:type="spellEnd"/>
+      <w:r>
+        <w:rPr>
+          <w:rFonts w:ascii="Segoe UI" w:hAnsi="Segoe UI" w:cs="Segoe UI"/>
+          <w:color w:val="24292E"/>
+        </w:rPr>
+        <w:t>, and </w:t>
+      </w:r>
+      <w:proofErr w:type="spellStart"/>
+      <w:r>
+        <w:rPr>
+          <w:rStyle w:val="Strong"/>
+          <w:rFonts w:ascii="Segoe UI" w:hAnsi="Segoe UI" w:cs="Segoe UI"/>
+          <w:color w:val="24292E"/>
+        </w:rPr>
+        <w:t>tbody</w:t>
+      </w:r>
+      <w:proofErr w:type="spellEnd"/>
+      <w:r>
+        <w:rPr>
+          <w:rFonts w:ascii="Segoe UI" w:hAnsi="Segoe UI" w:cs="Segoe UI"/>
+          <w:color w:val="24292E"/>
+        </w:rPr>
+        <w:t> tags to create table</w:t>
+      </w:r>
+    </w:p>
+    <w:p>
+      <w:pPr>
+        <w:numPr>
+          <w:ilvl w:val="0"/>
+          <w:numId w:val="7"/>
+        </w:numPr>
+        <w:shd w:val="clear" w:color="auto" w:fill="FFFFFF"/>
+        <w:spacing w:before="60" w:after="100" w:afterAutospacing="1" w:line="240" w:lineRule="auto"/>
+        <w:rPr>
+          <w:rFonts w:ascii="Segoe UI" w:hAnsi="Segoe UI" w:cs="Segoe UI"/>
+          <w:color w:val="24292E"/>
+        </w:rPr>
+      </w:pPr>
+      <w:r>
+        <w:rPr>
+          <w:rFonts w:ascii="Segoe UI" w:hAnsi="Segoe UI" w:cs="Segoe UI"/>
+          <w:color w:val="24292E"/>
+        </w:rPr>
+        <w:t>Use </w:t>
+      </w:r>
+      <w:r>
+        <w:rPr>
+          <w:rStyle w:val="Strong"/>
+          <w:rFonts w:ascii="Segoe UI" w:hAnsi="Segoe UI" w:cs="Segoe UI"/>
+          <w:color w:val="24292E"/>
+        </w:rPr>
+        <w:t>tr</w:t>
+      </w:r>
+      <w:r>
+        <w:rPr>
+          <w:rFonts w:ascii="Segoe UI" w:hAnsi="Segoe UI" w:cs="Segoe UI"/>
+          <w:color w:val="24292E"/>
+        </w:rPr>
+        <w:t> tag for rows</w:t>
+      </w:r>
+    </w:p>
+    <w:p>
+      <w:pPr>
+        <w:numPr>
+          <w:ilvl w:val="0"/>
+          <w:numId w:val="7"/>
+        </w:numPr>
+        <w:shd w:val="clear" w:color="auto" w:fill="FFFFFF"/>
+        <w:spacing w:before="60" w:after="100" w:afterAutospacing="1" w:line="240" w:lineRule="auto"/>
+        <w:rPr>
+          <w:rFonts w:ascii="Segoe UI" w:hAnsi="Segoe UI" w:cs="Segoe UI"/>
+          <w:color w:val="24292E"/>
+        </w:rPr>
+      </w:pPr>
+      <w:r>
+        <w:rPr>
+          <w:rFonts w:ascii="Segoe UI" w:hAnsi="Segoe UI" w:cs="Segoe UI"/>
+          <w:color w:val="24292E"/>
+        </w:rPr>
+        <w:t>Use </w:t>
+      </w:r>
+      <w:proofErr w:type="spellStart"/>
+      <w:r>
+        <w:rPr>
+          <w:rStyle w:val="Strong"/>
+          <w:rFonts w:ascii="Segoe UI" w:hAnsi="Segoe UI" w:cs="Segoe UI"/>
+          <w:color w:val="24292E"/>
+        </w:rPr>
+        <w:t>th</w:t>
+      </w:r>
+      <w:proofErr w:type="spellEnd"/>
+      <w:r>
+        <w:rPr>
+          <w:rFonts w:ascii="Segoe UI" w:hAnsi="Segoe UI" w:cs="Segoe UI"/>
+          <w:color w:val="24292E"/>
+        </w:rPr>
+        <w:t> and </w:t>
+      </w:r>
+      <w:r>
+        <w:rPr>
+          <w:rStyle w:val="Strong"/>
+          <w:rFonts w:ascii="Segoe UI" w:hAnsi="Segoe UI" w:cs="Segoe UI"/>
+          <w:color w:val="24292E"/>
+        </w:rPr>
+        <w:t>td</w:t>
+      </w:r>
+      <w:r>
+        <w:rPr>
+          <w:rFonts w:ascii="Segoe UI" w:hAnsi="Segoe UI" w:cs="Segoe UI"/>
+          <w:color w:val="24292E"/>
+        </w:rPr>
+        <w:t> tags for columns</w:t>
+      </w:r>
       <w:bookmarkStart w:id="0" w:name="_GoBack"/>
       <w:bookmarkEnd w:id="0"/>
     </w:p>
@@ -3033,7 +3423,7 @@
 </file>
 
 <file path=word/numbering.xml><?xml version="1.0" encoding="utf-8"?>
-<w:numbering xmlns:wpc="http://schemas.microsoft.com/office/word/2010/wordprocessingCanvas" xmlns:cx="http://schemas.microsoft.com/office/drawing/2014/chartex" xmlns:cx1="http://schemas.microsoft.com/office/drawing/2015/9/8/chartex" xmlns:cx2="http://schemas.microsoft.com/office/drawing/2015/10/21/chartex" xmlns:cx3="http://schemas.microsoft.com/office/drawing/2016/5/9/chartex" xmlns:cx4="http://schemas.microsoft.com/office/drawing/2016/5/10/chartex" xmlns:cx5="http://schemas.microsoft.com/office/drawing/2016/5/11/chartex" xmlns:cx6="http://schemas.microsoft.com/office/drawing/2016/5/12/chartex" xmlns:cx7="http://schemas.microsoft.com/office/drawing/2016/5/13/chartex" xmlns:cx8="http://schemas.microsoft.com/office/drawing/2016/5/14/chartex" xmlns:mc="http://schemas.openxmlformats.org/markup-compatibility/2006" xmlns:aink="http://schemas.microsoft.com/office/drawing/2016/ink" xmlns:am3d="http://schemas.microsoft.com/office/drawing/2017/model3d" xmlns:o="urn:schemas-microsoft-com:office:office" xmlns:r="http://schemas.openxmlformats.org/officeDocument/2006/relationships" xmlns:m="http://schemas.openxmlformats.org/officeDocument/2006/math" xmlns:v="urn:schemas-microsoft-com:vml" xmlns:wp14="http://schemas.microsoft.com/office/word/2010/wordprocessingDrawing" xmlns:wp="http://schemas.openxmlformats.org/drawingml/2006/wordprocessingDrawing" xmlns:w10="urn:schemas-microsoft-com:office:word" xmlns:w="http://schemas.openxmlformats.org/wordprocessingml/2006/main" xmlns:w14="http://schemas.microsoft.com/office/word/2010/wordml" xmlns:w15="http://schemas.microsoft.com/office/word/2012/wordml" xmlns:w16cid="http://schemas.microsoft.com/office/word/2016/wordml/cid" xmlns:w16se="http://schemas.microsoft.com/office/word/2015/wordml/symex" xmlns:wpg="http://schemas.microsoft.com/office/word/2010/wordprocessingGroup" xmlns:wpi="http://schemas.microsoft.com/office/word/2010/wordprocessingInk" xmlns:wne="http://schemas.microsoft.com/office/word/2006/wordml" xmlns:wps="http://schemas.microsoft.com/office/word/2010/wordprocessingShape" mc:Ignorable="w14 w15 w16se w16cid wp14">
+<w:numbering xmlns:wpc="http://schemas.microsoft.com/office/word/2010/wordprocessingCanvas" xmlns:cx="http://schemas.microsoft.com/office/drawing/2014/chartex" xmlns:cx1="http://schemas.microsoft.com/office/drawing/2015/9/8/chartex" xmlns:cx2="http://schemas.microsoft.com/office/drawing/2015/10/21/chartex" xmlns:cx3="http://schemas.microsoft.com/office/drawing/2016/5/9/chartex" xmlns:cx4="http://schemas.microsoft.com/office/drawing/2016/5/10/chartex" xmlns:cx5="http://schemas.microsoft.com/office/drawing/2016/5/11/chartex" xmlns:cx6="http://schemas.microsoft.com/office/drawing/2016/5/12/chartex" xmlns:cx7="http://schemas.microsoft.com/office/drawing/2016/5/13/chartex" xmlns:cx8="http://schemas.microsoft.com/office/drawing/2016/5/14/chartex" xmlns:mc="http://schemas.openxmlformats.org/markup-compatibility/2006" xmlns:aink="http://schemas.microsoft.com/office/drawing/2016/ink" xmlns:am3d="http://schemas.microsoft.com/office/drawing/2017/model3d" xmlns:o="urn:schemas-microsoft-com:office:office" xmlns:r="http://schemas.openxmlformats.org/officeDocument/2006/relationships" xmlns:m="http://schemas.openxmlformats.org/officeDocument/2006/math" xmlns:v="urn:schemas-microsoft-com:vml" xmlns:wp14="http://schemas.microsoft.com/office/word/2010/wordprocessingDrawing" xmlns:wp="http://schemas.openxmlformats.org/drawingml/2006/wordprocessingDrawing" xmlns:w10="urn:schemas-microsoft-com:office:word" xmlns:w="http://schemas.openxmlformats.org/wordprocessingml/2006/main" xmlns:w14="http://schemas.microsoft.com/office/word/2010/wordml" xmlns:w15="http://schemas.microsoft.com/office/word/2012/wordml" xmlns:w16cex="http://schemas.microsoft.com/office/word/2018/wordml/cex" xmlns:w16cid="http://schemas.microsoft.com/office/word/2016/wordml/cid" xmlns:w16="http://schemas.microsoft.com/office/word/2018/wordml" xmlns:w16se="http://schemas.microsoft.com/office/word/2015/wordml/symex" xmlns:wpg="http://schemas.microsoft.com/office/word/2010/wordprocessingGroup" xmlns:wpi="http://schemas.microsoft.com/office/word/2010/wordprocessingInk" xmlns:wne="http://schemas.microsoft.com/office/word/2006/wordml" xmlns:wps="http://schemas.microsoft.com/office/word/2010/wordprocessingShape" mc:Ignorable="w14 w15 w16se w16cid w16 w16cex wp14">
   <w:abstractNum w:abstractNumId="0" w15:restartNumberingAfterBreak="0">
     <w:nsid w:val="068A1906"/>
     <w:multiLevelType w:val="multilevel"/>
@@ -3780,6 +4170,155 @@
     </w:lvl>
   </w:abstractNum>
   <w:abstractNum w:abstractNumId="5" w15:restartNumberingAfterBreak="0">
+    <w:nsid w:val="6A325BAE"/>
+    <w:multiLevelType w:val="multilevel"/>
+    <w:tmpl w:val="EA48885C"/>
+    <w:lvl w:ilvl="0">
+      <w:start w:val="1"/>
+      <w:numFmt w:val="bullet"/>
+      <w:lvlText w:val=""/>
+      <w:lvlJc w:val="left"/>
+      <w:pPr>
+        <w:tabs>
+          <w:tab w:val="num" w:pos="720"/>
+        </w:tabs>
+        <w:ind w:left="720" w:hanging="360"/>
+      </w:pPr>
+      <w:rPr>
+        <w:rFonts w:ascii="Symbol" w:hAnsi="Symbol" w:hint="default"/>
+        <w:sz w:val="20"/>
+      </w:rPr>
+    </w:lvl>
+    <w:lvl w:ilvl="1" w:tentative="1">
+      <w:start w:val="1"/>
+      <w:numFmt w:val="bullet"/>
+      <w:lvlText w:val="o"/>
+      <w:lvlJc w:val="left"/>
+      <w:pPr>
+        <w:tabs>
+          <w:tab w:val="num" w:pos="1440"/>
+        </w:tabs>
+        <w:ind w:left="1440" w:hanging="360"/>
+      </w:pPr>
+      <w:rPr>
+        <w:rFonts w:ascii="Courier New" w:hAnsi="Courier New" w:hint="default"/>
+        <w:sz w:val="20"/>
+      </w:rPr>
+    </w:lvl>
+    <w:lvl w:ilvl="2" w:tentative="1">
+      <w:start w:val="1"/>
+      <w:numFmt w:val="bullet"/>
+      <w:lvlText w:val=""/>
+      <w:lvlJc w:val="left"/>
+      <w:pPr>
+        <w:tabs>
+          <w:tab w:val="num" w:pos="2160"/>
+        </w:tabs>
+        <w:ind w:left="2160" w:hanging="360"/>
+      </w:pPr>
+      <w:rPr>
+        <w:rFonts w:ascii="Wingdings" w:hAnsi="Wingdings" w:hint="default"/>
+        <w:sz w:val="20"/>
+      </w:rPr>
+    </w:lvl>
+    <w:lvl w:ilvl="3" w:tentative="1">
+      <w:start w:val="1"/>
+      <w:numFmt w:val="bullet"/>
+      <w:lvlText w:val=""/>
+      <w:lvlJc w:val="left"/>
+      <w:pPr>
+        <w:tabs>
+          <w:tab w:val="num" w:pos="2880"/>
+        </w:tabs>
+        <w:ind w:left="2880" w:hanging="360"/>
+      </w:pPr>
+      <w:rPr>
+        <w:rFonts w:ascii="Wingdings" w:hAnsi="Wingdings" w:hint="default"/>
+        <w:sz w:val="20"/>
+      </w:rPr>
+    </w:lvl>
+    <w:lvl w:ilvl="4" w:tentative="1">
+      <w:start w:val="1"/>
+      <w:numFmt w:val="bullet"/>
+      <w:lvlText w:val=""/>
+      <w:lvlJc w:val="left"/>
+      <w:pPr>
+        <w:tabs>
+          <w:tab w:val="num" w:pos="3600"/>
+        </w:tabs>
+        <w:ind w:left="3600" w:hanging="360"/>
+      </w:pPr>
+      <w:rPr>
+        <w:rFonts w:ascii="Wingdings" w:hAnsi="Wingdings" w:hint="default"/>
+        <w:sz w:val="20"/>
+      </w:rPr>
+    </w:lvl>
+    <w:lvl w:ilvl="5" w:tentative="1">
+      <w:start w:val="1"/>
+      <w:numFmt w:val="bullet"/>
+      <w:lvlText w:val=""/>
+      <w:lvlJc w:val="left"/>
+      <w:pPr>
+        <w:tabs>
+          <w:tab w:val="num" w:pos="4320"/>
+        </w:tabs>
+        <w:ind w:left="4320" w:hanging="360"/>
+      </w:pPr>
+      <w:rPr>
+        <w:rFonts w:ascii="Wingdings" w:hAnsi="Wingdings" w:hint="default"/>
+        <w:sz w:val="20"/>
+      </w:rPr>
+    </w:lvl>
+    <w:lvl w:ilvl="6" w:tentative="1">
+      <w:start w:val="1"/>
+      <w:numFmt w:val="bullet"/>
+      <w:lvlText w:val=""/>
+      <w:lvlJc w:val="left"/>
+      <w:pPr>
+        <w:tabs>
+          <w:tab w:val="num" w:pos="5040"/>
+        </w:tabs>
+        <w:ind w:left="5040" w:hanging="360"/>
+      </w:pPr>
+      <w:rPr>
+        <w:rFonts w:ascii="Wingdings" w:hAnsi="Wingdings" w:hint="default"/>
+        <w:sz w:val="20"/>
+      </w:rPr>
+    </w:lvl>
+    <w:lvl w:ilvl="7" w:tentative="1">
+      <w:start w:val="1"/>
+      <w:numFmt w:val="bullet"/>
+      <w:lvlText w:val=""/>
+      <w:lvlJc w:val="left"/>
+      <w:pPr>
+        <w:tabs>
+          <w:tab w:val="num" w:pos="5760"/>
+        </w:tabs>
+        <w:ind w:left="5760" w:hanging="360"/>
+      </w:pPr>
+      <w:rPr>
+        <w:rFonts w:ascii="Wingdings" w:hAnsi="Wingdings" w:hint="default"/>
+        <w:sz w:val="20"/>
+      </w:rPr>
+    </w:lvl>
+    <w:lvl w:ilvl="8" w:tentative="1">
+      <w:start w:val="1"/>
+      <w:numFmt w:val="bullet"/>
+      <w:lvlText w:val=""/>
+      <w:lvlJc w:val="left"/>
+      <w:pPr>
+        <w:tabs>
+          <w:tab w:val="num" w:pos="6480"/>
+        </w:tabs>
+        <w:ind w:left="6480" w:hanging="360"/>
+      </w:pPr>
+      <w:rPr>
+        <w:rFonts w:ascii="Wingdings" w:hAnsi="Wingdings" w:hint="default"/>
+        <w:sz w:val="20"/>
+      </w:rPr>
+    </w:lvl>
+  </w:abstractNum>
+  <w:abstractNum w:abstractNumId="6" w15:restartNumberingAfterBreak="0">
     <w:nsid w:val="7054096D"/>
     <w:multiLevelType w:val="multilevel"/>
     <w:tmpl w:val="81B8E380"/>
@@ -3932,7 +4471,7 @@
     <w:abstractNumId w:val="0"/>
   </w:num>
   <w:num w:numId="2">
-    <w:abstractNumId w:val="5"/>
+    <w:abstractNumId w:val="6"/>
   </w:num>
   <w:num w:numId="3">
     <w:abstractNumId w:val="3"/>
@@ -3946,11 +4485,14 @@
   <w:num w:numId="6">
     <w:abstractNumId w:val="2"/>
   </w:num>
+  <w:num w:numId="7">
+    <w:abstractNumId w:val="5"/>
+  </w:num>
 </w:numbering>
 </file>
 
 <file path=word/styles.xml><?xml version="1.0" encoding="utf-8"?>
-<w:styles xmlns:mc="http://schemas.openxmlformats.org/markup-compatibility/2006" xmlns:r="http://schemas.openxmlformats.org/officeDocument/2006/relationships" xmlns:w="http://schemas.openxmlformats.org/wordprocessingml/2006/main" xmlns:w14="http://schemas.microsoft.com/office/word/2010/wordml" xmlns:w15="http://schemas.microsoft.com/office/word/2012/wordml" xmlns:w16cid="http://schemas.microsoft.com/office/word/2016/wordml/cid" xmlns:w16se="http://schemas.microsoft.com/office/word/2015/wordml/symex" mc:Ignorable="w14 w15 w16se w16cid">
+<w:styles xmlns:mc="http://schemas.openxmlformats.org/markup-compatibility/2006" xmlns:r="http://schemas.openxmlformats.org/officeDocument/2006/relationships" xmlns:w="http://schemas.openxmlformats.org/wordprocessingml/2006/main" xmlns:w14="http://schemas.microsoft.com/office/word/2010/wordml" xmlns:w15="http://schemas.microsoft.com/office/word/2012/wordml" xmlns:w16cex="http://schemas.microsoft.com/office/word/2018/wordml/cex" xmlns:w16cid="http://schemas.microsoft.com/office/word/2016/wordml/cid" xmlns:w16="http://schemas.microsoft.com/office/word/2018/wordml" xmlns:w16se="http://schemas.microsoft.com/office/word/2015/wordml/symex" mc:Ignorable="w14 w15 w16se w16cid w16 w16cex">
   <w:docDefaults>
     <w:rPrDefault>
       <w:rPr>

</xml_diff>